<commit_message>
updates to Lab 9.
</commit_message>
<xml_diff>
--- a/Labs/Lab_9/DemoFilesAndDocumentation/Tutorial/Lab_9.docx
+++ b/Labs/Lab_9/DemoFilesAndDocumentation/Tutorial/Lab_9.docx
@@ -247,7 +247,7 @@
                         <w:sz w:val="24"/>
                         <w:szCs w:val="24"/>
                       </w:rPr>
-                      <w:t>0.1</w:t>
+                      <w:t>0.2</w:t>
                     </w:r>
                   </w:p>
                 </w:sdtContent>
@@ -260,7 +260,7 @@
                   <w:alias w:val="Date"/>
                   <w:id w:val="13406932"/>
                   <w:dataBinding w:prefixMappings="xmlns:ns0='http://schemas.microsoft.com/office/2006/coverPageProps'" w:xpath="/ns0:CoverPageProperties[1]/ns0:PublishDate[1]" w:storeItemID="{55AF091B-3C7A-41E3-B477-F2FDAA23CFDA}"/>
-                  <w:date w:fullDate="2013-06-06T00:00:00Z">
+                  <w:date w:fullDate="2013-06-18T00:00:00Z">
                     <w:dateFormat w:val="M/d/yyyy"/>
                     <w:lid w:val="en-US"/>
                     <w:storeMappedDataAs w:val="dateTime"/>
@@ -279,7 +279,7 @@
                       <w:rPr>
                         <w:color w:val="4F81BD" w:themeColor="accent1"/>
                       </w:rPr>
-                      <w:t>6/6/2013</w:t>
+                      <w:t>6/18/2013</w:t>
                     </w:r>
                   </w:p>
                 </w:sdtContent>
@@ -373,7 +373,7 @@
             </w:rPr>
             <w:fldChar w:fldCharType="separate"/>
           </w:r>
-          <w:hyperlink w:anchor="_Toc357166120" w:history="1">
+          <w:hyperlink w:anchor="_Toc359329552" w:history="1">
             <w:r>
               <w:rPr>
                 <w:rStyle w:val="Hyperlink"/>
@@ -401,7 +401,7 @@
                 <w:noProof/>
                 <w:webHidden/>
               </w:rPr>
-              <w:instrText xml:space="preserve"> PAGEREF _Toc357166120 \h </w:instrText>
+              <w:instrText xml:space="preserve"> PAGEREF _Toc359329552 \h </w:instrText>
             </w:r>
             <w:r>
               <w:rPr>
@@ -421,7 +421,7 @@
                 <w:noProof/>
                 <w:webHidden/>
               </w:rPr>
-              <w:t>3</w:t>
+              <w:t>4</w:t>
             </w:r>
             <w:r>
               <w:rPr>
@@ -440,7 +440,7 @@
               <w:noProof/>
             </w:rPr>
           </w:pPr>
-          <w:hyperlink w:anchor="_Toc357166121" w:history="1">
+          <w:hyperlink w:anchor="_Toc359329553" w:history="1">
             <w:r>
               <w:rPr>
                 <w:rStyle w:val="Hyperlink"/>
@@ -467,7 +467,7 @@
                 <w:noProof/>
                 <w:webHidden/>
               </w:rPr>
-              <w:instrText xml:space="preserve"> PAGEREF _Toc357166121 \h </w:instrText>
+              <w:instrText xml:space="preserve"> PAGEREF _Toc359329553 \h </w:instrText>
             </w:r>
             <w:r>
               <w:rPr>
@@ -487,7 +487,7 @@
                 <w:noProof/>
                 <w:webHidden/>
               </w:rPr>
-              <w:t>3</w:t>
+              <w:t>4</w:t>
             </w:r>
             <w:r>
               <w:rPr>
@@ -506,7 +506,7 @@
               <w:noProof/>
             </w:rPr>
           </w:pPr>
-          <w:hyperlink w:anchor="_Toc357166122" w:history="1">
+          <w:hyperlink w:anchor="_Toc359329554" w:history="1">
             <w:r>
               <w:rPr>
                 <w:rStyle w:val="Hyperlink"/>
@@ -533,7 +533,7 @@
                 <w:noProof/>
                 <w:webHidden/>
               </w:rPr>
-              <w:instrText xml:space="preserve"> PAGEREF _Toc357166122 \h </w:instrText>
+              <w:instrText xml:space="preserve"> PAGEREF _Toc359329554 \h </w:instrText>
             </w:r>
             <w:r>
               <w:rPr>
@@ -553,7 +553,7 @@
                 <w:noProof/>
                 <w:webHidden/>
               </w:rPr>
-              <w:t>3</w:t>
+              <w:t>4</w:t>
             </w:r>
             <w:r>
               <w:rPr>
@@ -575,7 +575,7 @@
               <w:noProof/>
             </w:rPr>
           </w:pPr>
-          <w:hyperlink w:anchor="_Toc357166123" w:history="1">
+          <w:hyperlink w:anchor="_Toc359329555" w:history="1">
             <w:r>
               <w:rPr>
                 <w:rStyle w:val="Hyperlink"/>
@@ -605,7 +605,7 @@
                 <w:noProof/>
                 <w:webHidden/>
               </w:rPr>
-              <w:instrText xml:space="preserve"> PAGEREF _Toc357166123 \h </w:instrText>
+              <w:instrText xml:space="preserve"> PAGEREF _Toc359329555 \h </w:instrText>
             </w:r>
             <w:r>
               <w:rPr>
@@ -625,7 +625,7 @@
                 <w:noProof/>
                 <w:webHidden/>
               </w:rPr>
-              <w:t>4</w:t>
+              <w:t>5</w:t>
             </w:r>
             <w:r>
               <w:rPr>
@@ -644,7 +644,7 @@
               <w:noProof/>
             </w:rPr>
           </w:pPr>
-          <w:hyperlink w:anchor="_Toc357166124" w:history="1">
+          <w:hyperlink w:anchor="_Toc359329556" w:history="1">
             <w:r>
               <w:rPr>
                 <w:rStyle w:val="Hyperlink"/>
@@ -685,7 +685,7 @@
                 <w:noProof/>
                 <w:webHidden/>
               </w:rPr>
-              <w:instrText xml:space="preserve"> PAGEREF _Toc357166124 \h </w:instrText>
+              <w:instrText xml:space="preserve"> PAGEREF _Toc359329556 \h </w:instrText>
             </w:r>
             <w:r>
               <w:rPr>
@@ -705,7 +705,7 @@
                 <w:noProof/>
                 <w:webHidden/>
               </w:rPr>
-              <w:t>4</w:t>
+              <w:t>5</w:t>
             </w:r>
             <w:r>
               <w:rPr>
@@ -724,7 +724,7 @@
               <w:noProof/>
             </w:rPr>
           </w:pPr>
-          <w:hyperlink w:anchor="_Toc357166125" w:history="1">
+          <w:hyperlink w:anchor="_Toc359329557" w:history="1">
             <w:r>
               <w:rPr>
                 <w:rStyle w:val="Hyperlink"/>
@@ -765,7 +765,7 @@
                 <w:noProof/>
                 <w:webHidden/>
               </w:rPr>
-              <w:instrText xml:space="preserve"> PAGEREF _Toc357166125 \h </w:instrText>
+              <w:instrText xml:space="preserve"> PAGEREF _Toc359329557 \h </w:instrText>
             </w:r>
             <w:r>
               <w:rPr>
@@ -804,7 +804,7 @@
               <w:noProof/>
             </w:rPr>
           </w:pPr>
-          <w:hyperlink w:anchor="_Toc357166126" w:history="1">
+          <w:hyperlink w:anchor="_Toc359329558" w:history="1">
             <w:r>
               <w:rPr>
                 <w:rStyle w:val="Hyperlink"/>
@@ -831,7 +831,7 @@
                 <w:noProof/>
                 <w:webHidden/>
               </w:rPr>
-              <w:instrText xml:space="preserve"> PAGEREF _Toc357166126 \h </w:instrText>
+              <w:instrText xml:space="preserve"> PAGEREF _Toc359329558 \h </w:instrText>
             </w:r>
             <w:r>
               <w:rPr>
@@ -851,7 +851,139 @@
                 <w:noProof/>
                 <w:webHidden/>
               </w:rPr>
-              <w:t>5</w:t>
+              <w:t>6</w:t>
+            </w:r>
+            <w:r>
+              <w:rPr>
+                <w:noProof/>
+                <w:webHidden/>
+              </w:rPr>
+              <w:fldChar w:fldCharType="end"/>
+            </w:r>
+          </w:hyperlink>
+        </w:p>
+        <w:p>
+          <w:pPr>
+            <w:pStyle w:val="TOC2"/>
+            <w:rPr>
+              <w:rFonts w:eastAsiaTheme="minorEastAsia"/>
+              <w:noProof/>
+            </w:rPr>
+          </w:pPr>
+          <w:hyperlink w:anchor="_Toc359329559" w:history="1">
+            <w:r>
+              <w:rPr>
+                <w:rStyle w:val="Hyperlink"/>
+                <w:noProof/>
+              </w:rPr>
+              <w:t>1.4   dc_offset HDL Coder Project</w:t>
+            </w:r>
+            <w:r>
+              <w:rPr>
+                <w:noProof/>
+                <w:webHidden/>
+              </w:rPr>
+              <w:tab/>
+            </w:r>
+            <w:r>
+              <w:rPr>
+                <w:noProof/>
+                <w:webHidden/>
+              </w:rPr>
+              <w:fldChar w:fldCharType="begin"/>
+            </w:r>
+            <w:r>
+              <w:rPr>
+                <w:noProof/>
+                <w:webHidden/>
+              </w:rPr>
+              <w:instrText xml:space="preserve"> PAGEREF _Toc359329559 \h </w:instrText>
+            </w:r>
+            <w:r>
+              <w:rPr>
+                <w:noProof/>
+                <w:webHidden/>
+              </w:rPr>
+            </w:r>
+            <w:r>
+              <w:rPr>
+                <w:noProof/>
+                <w:webHidden/>
+              </w:rPr>
+              <w:fldChar w:fldCharType="separate"/>
+            </w:r>
+            <w:r>
+              <w:rPr>
+                <w:noProof/>
+                <w:webHidden/>
+              </w:rPr>
+              <w:t>7</w:t>
+            </w:r>
+            <w:r>
+              <w:rPr>
+                <w:noProof/>
+                <w:webHidden/>
+              </w:rPr>
+              <w:fldChar w:fldCharType="end"/>
+            </w:r>
+          </w:hyperlink>
+        </w:p>
+        <w:p>
+          <w:pPr>
+            <w:pStyle w:val="TOC2"/>
+            <w:rPr>
+              <w:rFonts w:eastAsiaTheme="minorEastAsia"/>
+              <w:noProof/>
+            </w:rPr>
+          </w:pPr>
+          <w:hyperlink w:anchor="_Toc359329560" w:history="1">
+            <w:r>
+              <w:rPr>
+                <w:rStyle w:val="Hyperlink"/>
+                <w:noProof/>
+              </w:rPr>
+              <w:t>1.5   TX HDL Coder Project</w:t>
+            </w:r>
+            <w:r>
+              <w:rPr>
+                <w:noProof/>
+                <w:webHidden/>
+              </w:rPr>
+              <w:tab/>
+            </w:r>
+            <w:r>
+              <w:rPr>
+                <w:noProof/>
+                <w:webHidden/>
+              </w:rPr>
+              <w:fldChar w:fldCharType="begin"/>
+            </w:r>
+            <w:r>
+              <w:rPr>
+                <w:noProof/>
+                <w:webHidden/>
+              </w:rPr>
+              <w:instrText xml:space="preserve"> PAGEREF _Toc359329560 \h </w:instrText>
+            </w:r>
+            <w:r>
+              <w:rPr>
+                <w:noProof/>
+                <w:webHidden/>
+              </w:rPr>
+            </w:r>
+            <w:r>
+              <w:rPr>
+                <w:noProof/>
+                <w:webHidden/>
+              </w:rPr>
+              <w:fldChar w:fldCharType="separate"/>
+            </w:r>
+            <w:r>
+              <w:rPr>
+                <w:noProof/>
+                <w:webHidden/>
+              </w:rPr>
+              <w:t>8</w:t>
             </w:r>
             <w:r>
               <w:rPr>
@@ -873,7 +1005,7 @@
               <w:noProof/>
             </w:rPr>
           </w:pPr>
-          <w:hyperlink w:anchor="_Toc357166127" w:history="1">
+          <w:hyperlink w:anchor="_Toc359329561" w:history="1">
             <w:r>
               <w:rPr>
                 <w:rStyle w:val="Hyperlink"/>
@@ -903,7 +1035,7 @@
                 <w:noProof/>
                 <w:webHidden/>
               </w:rPr>
-              <w:instrText xml:space="preserve"> PAGEREF _Toc357166127 \h </w:instrText>
+              <w:instrText xml:space="preserve"> PAGEREF _Toc359329561 \h </w:instrText>
             </w:r>
             <w:r>
               <w:rPr>
@@ -923,7 +1055,7 @@
                 <w:noProof/>
                 <w:webHidden/>
               </w:rPr>
-              <w:t>10</w:t>
+              <w:t>12</w:t>
             </w:r>
             <w:r>
               <w:rPr>
@@ -942,7 +1074,7 @@
               <w:noProof/>
             </w:rPr>
           </w:pPr>
-          <w:hyperlink w:anchor="_Toc357166128" w:history="1">
+          <w:hyperlink w:anchor="_Toc359329562" w:history="1">
             <w:r>
               <w:rPr>
                 <w:rStyle w:val="Hyperlink"/>
@@ -983,7 +1115,7 @@
                 <w:noProof/>
                 <w:webHidden/>
               </w:rPr>
-              <w:instrText xml:space="preserve"> PAGEREF _Toc357166128 \h </w:instrText>
+              <w:instrText xml:space="preserve"> PAGEREF _Toc359329562 \h </w:instrText>
             </w:r>
             <w:r>
               <w:rPr>
@@ -1003,7 +1135,7 @@
                 <w:noProof/>
                 <w:webHidden/>
               </w:rPr>
-              <w:t>10</w:t>
+              <w:t>12</w:t>
             </w:r>
             <w:r>
               <w:rPr>
@@ -1022,7 +1154,7 @@
               <w:noProof/>
             </w:rPr>
           </w:pPr>
-          <w:hyperlink w:anchor="_Toc357166129" w:history="1">
+          <w:hyperlink w:anchor="_Toc359329563" w:history="1">
             <w:r>
               <w:rPr>
                 <w:rStyle w:val="Hyperlink"/>
@@ -1042,7 +1174,7 @@
                 <w:rStyle w:val="Hyperlink"/>
                 <w:noProof/>
               </w:rPr>
-              <w:t>Create Receiver Simulink Design</w:t>
+              <w:t>Create ADC driver Simulink Design</w:t>
             </w:r>
             <w:r>
               <w:rPr>
@@ -1063,7 +1195,7 @@
                 <w:noProof/>
                 <w:webHidden/>
               </w:rPr>
-              <w:instrText xml:space="preserve"> PAGEREF _Toc357166129 \h </w:instrText>
+              <w:instrText xml:space="preserve"> PAGEREF _Toc359329563 \h </w:instrText>
             </w:r>
             <w:r>
               <w:rPr>
@@ -1083,7 +1215,7 @@
                 <w:noProof/>
                 <w:webHidden/>
               </w:rPr>
-              <w:t>11</w:t>
+              <w:t>13</w:t>
             </w:r>
             <w:r>
               <w:rPr>
@@ -1102,7 +1234,7 @@
               <w:noProof/>
             </w:rPr>
           </w:pPr>
-          <w:hyperlink w:anchor="_Toc357166130" w:history="1">
+          <w:hyperlink w:anchor="_Toc359329564" w:history="1">
             <w:r>
               <w:rPr>
                 <w:rStyle w:val="Hyperlink"/>
@@ -1122,7 +1254,7 @@
                 <w:rStyle w:val="Hyperlink"/>
                 <w:noProof/>
               </w:rPr>
-              <w:t>Create ADC driver Simulink Design</w:t>
+              <w:t>Create DAC driver Simulink Design</w:t>
             </w:r>
             <w:r>
               <w:rPr>
@@ -1143,7 +1275,7 @@
                 <w:noProof/>
                 <w:webHidden/>
               </w:rPr>
-              <w:instrText xml:space="preserve"> PAGEREF _Toc357166130 \h </w:instrText>
+              <w:instrText xml:space="preserve"> PAGEREF _Toc359329564 \h </w:instrText>
             </w:r>
             <w:r>
               <w:rPr>
@@ -1163,7 +1295,7 @@
                 <w:noProof/>
                 <w:webHidden/>
               </w:rPr>
-              <w:t>13</w:t>
+              <w:t>14</w:t>
             </w:r>
             <w:r>
               <w:rPr>
@@ -1182,13 +1314,13 @@
               <w:noProof/>
             </w:rPr>
           </w:pPr>
-          <w:hyperlink w:anchor="_Toc357166131" w:history="1">
+          <w:hyperlink w:anchor="_Toc359329565" w:history="1">
             <w:r>
               <w:rPr>
                 <w:rStyle w:val="Hyperlink"/>
                 <w:noProof/>
               </w:rPr>
-              <w:t>2.4</w:t>
+              <w:t xml:space="preserve">2.4 </w:t>
             </w:r>
             <w:r>
               <w:rPr>
@@ -1202,7 +1334,7 @@
                 <w:rStyle w:val="Hyperlink"/>
                 <w:noProof/>
               </w:rPr>
-              <w:t>DC Offset Core</w:t>
+              <w:t>Create Transmitter Simulink Design</w:t>
             </w:r>
             <w:r>
               <w:rPr>
@@ -1223,7 +1355,7 @@
                 <w:noProof/>
                 <w:webHidden/>
               </w:rPr>
-              <w:instrText xml:space="preserve"> PAGEREF _Toc357166131 \h </w:instrText>
+              <w:instrText xml:space="preserve"> PAGEREF _Toc359329565 \h </w:instrText>
             </w:r>
             <w:r>
               <w:rPr>
@@ -1244,6 +1376,86 @@
                 <w:webHidden/>
               </w:rPr>
               <w:t>15</w:t>
+            </w:r>
+            <w:r>
+              <w:rPr>
+                <w:noProof/>
+                <w:webHidden/>
+              </w:rPr>
+              <w:fldChar w:fldCharType="end"/>
+            </w:r>
+          </w:hyperlink>
+        </w:p>
+        <w:p>
+          <w:pPr>
+            <w:pStyle w:val="TOC2"/>
+            <w:rPr>
+              <w:rFonts w:eastAsiaTheme="minorEastAsia"/>
+              <w:noProof/>
+            </w:rPr>
+          </w:pPr>
+          <w:hyperlink w:anchor="_Toc359329566" w:history="1">
+            <w:r>
+              <w:rPr>
+                <w:rStyle w:val="Hyperlink"/>
+                <w:noProof/>
+              </w:rPr>
+              <w:t xml:space="preserve">2.5 </w:t>
+            </w:r>
+            <w:r>
+              <w:rPr>
+                <w:rFonts w:eastAsiaTheme="minorEastAsia"/>
+                <w:noProof/>
+              </w:rPr>
+              <w:tab/>
+            </w:r>
+            <w:r>
+              <w:rPr>
+                <w:rStyle w:val="Hyperlink"/>
+                <w:noProof/>
+              </w:rPr>
+              <w:t>Create Receiver Simulink Design</w:t>
+            </w:r>
+            <w:r>
+              <w:rPr>
+                <w:noProof/>
+                <w:webHidden/>
+              </w:rPr>
+              <w:tab/>
+            </w:r>
+            <w:r>
+              <w:rPr>
+                <w:noProof/>
+                <w:webHidden/>
+              </w:rPr>
+              <w:fldChar w:fldCharType="begin"/>
+            </w:r>
+            <w:r>
+              <w:rPr>
+                <w:noProof/>
+                <w:webHidden/>
+              </w:rPr>
+              <w:instrText xml:space="preserve"> PAGEREF _Toc359329566 \h </w:instrText>
+            </w:r>
+            <w:r>
+              <w:rPr>
+                <w:noProof/>
+                <w:webHidden/>
+              </w:rPr>
+            </w:r>
+            <w:r>
+              <w:rPr>
+                <w:noProof/>
+                <w:webHidden/>
+              </w:rPr>
+              <w:fldChar w:fldCharType="separate"/>
+            </w:r>
+            <w:r>
+              <w:rPr>
+                <w:noProof/>
+                <w:webHidden/>
+              </w:rPr>
+              <w:t>16</w:t>
             </w:r>
             <w:r>
               <w:rPr>
@@ -1265,7 +1477,7 @@
               <w:noProof/>
             </w:rPr>
           </w:pPr>
-          <w:hyperlink w:anchor="_Toc357166132" w:history="1">
+          <w:hyperlink w:anchor="_Toc359329567" w:history="1">
             <w:r>
               <w:rPr>
                 <w:rStyle w:val="Hyperlink"/>
@@ -1295,7 +1507,7 @@
                 <w:noProof/>
                 <w:webHidden/>
               </w:rPr>
-              <w:instrText xml:space="preserve"> PAGEREF _Toc357166132 \h </w:instrText>
+              <w:instrText xml:space="preserve"> PAGEREF _Toc359329567 \h </w:instrText>
             </w:r>
             <w:r>
               <w:rPr>
@@ -1315,7 +1527,7 @@
                 <w:noProof/>
                 <w:webHidden/>
               </w:rPr>
-              <w:t>17</w:t>
+              <w:t>19</w:t>
             </w:r>
             <w:r>
               <w:rPr>
@@ -1334,7 +1546,7 @@
               <w:noProof/>
             </w:rPr>
           </w:pPr>
-          <w:hyperlink w:anchor="_Toc357166134" w:history="1">
+          <w:hyperlink w:anchor="_Toc359329569" w:history="1">
             <w:r>
               <w:rPr>
                 <w:rStyle w:val="Hyperlink"/>
@@ -1375,7 +1587,7 @@
                 <w:noProof/>
                 <w:webHidden/>
               </w:rPr>
-              <w:instrText xml:space="preserve"> PAGEREF _Toc357166134 \h </w:instrText>
+              <w:instrText xml:space="preserve"> PAGEREF _Toc359329569 \h </w:instrText>
             </w:r>
             <w:r>
               <w:rPr>
@@ -1395,7 +1607,7 @@
                 <w:noProof/>
                 <w:webHidden/>
               </w:rPr>
-              <w:t>17</w:t>
+              <w:t>19</w:t>
             </w:r>
             <w:r>
               <w:rPr>
@@ -1414,7 +1626,7 @@
               <w:noProof/>
             </w:rPr>
           </w:pPr>
-          <w:hyperlink w:anchor="_Toc357166135" w:history="1">
+          <w:hyperlink w:anchor="_Toc359329570" w:history="1">
             <w:r>
               <w:rPr>
                 <w:rStyle w:val="Hyperlink"/>
@@ -1455,7 +1667,7 @@
                 <w:noProof/>
                 <w:webHidden/>
               </w:rPr>
-              <w:instrText xml:space="preserve"> PAGEREF _Toc357166135 \h </w:instrText>
+              <w:instrText xml:space="preserve"> PAGEREF _Toc359329570 \h </w:instrText>
             </w:r>
             <w:r>
               <w:rPr>
@@ -1475,7 +1687,7 @@
                 <w:noProof/>
                 <w:webHidden/>
               </w:rPr>
-              <w:t>18</w:t>
+              <w:t>20</w:t>
             </w:r>
             <w:r>
               <w:rPr>
@@ -1494,7 +1706,7 @@
               <w:noProof/>
             </w:rPr>
           </w:pPr>
-          <w:hyperlink w:anchor="_Toc357166136" w:history="1">
+          <w:hyperlink w:anchor="_Toc359329571" w:history="1">
             <w:r>
               <w:rPr>
                 <w:rStyle w:val="Hyperlink"/>
@@ -1514,6 +1726,166 @@
                 <w:rStyle w:val="Hyperlink"/>
                 <w:noProof/>
               </w:rPr>
+              <w:t>Configuring the GPIO Ports</w:t>
+            </w:r>
+            <w:r>
+              <w:rPr>
+                <w:noProof/>
+                <w:webHidden/>
+              </w:rPr>
+              <w:tab/>
+            </w:r>
+            <w:r>
+              <w:rPr>
+                <w:noProof/>
+                <w:webHidden/>
+              </w:rPr>
+              <w:fldChar w:fldCharType="begin"/>
+            </w:r>
+            <w:r>
+              <w:rPr>
+                <w:noProof/>
+                <w:webHidden/>
+              </w:rPr>
+              <w:instrText xml:space="preserve"> PAGEREF _Toc359329571 \h </w:instrText>
+            </w:r>
+            <w:r>
+              <w:rPr>
+                <w:noProof/>
+                <w:webHidden/>
+              </w:rPr>
+            </w:r>
+            <w:r>
+              <w:rPr>
+                <w:noProof/>
+                <w:webHidden/>
+              </w:rPr>
+              <w:fldChar w:fldCharType="separate"/>
+            </w:r>
+            <w:r>
+              <w:rPr>
+                <w:noProof/>
+                <w:webHidden/>
+              </w:rPr>
+              <w:t>20</w:t>
+            </w:r>
+            <w:r>
+              <w:rPr>
+                <w:noProof/>
+                <w:webHidden/>
+              </w:rPr>
+              <w:fldChar w:fldCharType="end"/>
+            </w:r>
+          </w:hyperlink>
+        </w:p>
+        <w:p>
+          <w:pPr>
+            <w:pStyle w:val="TOC2"/>
+            <w:rPr>
+              <w:rFonts w:eastAsiaTheme="minorEastAsia"/>
+              <w:noProof/>
+            </w:rPr>
+          </w:pPr>
+          <w:hyperlink w:anchor="_Toc359329572" w:history="1">
+            <w:r>
+              <w:rPr>
+                <w:rStyle w:val="Hyperlink"/>
+                <w:noProof/>
+              </w:rPr>
+              <w:t xml:space="preserve">3.4 </w:t>
+            </w:r>
+            <w:r>
+              <w:rPr>
+                <w:rFonts w:eastAsiaTheme="minorEastAsia"/>
+                <w:noProof/>
+              </w:rPr>
+              <w:tab/>
+            </w:r>
+            <w:r>
+              <w:rPr>
+                <w:rStyle w:val="Hyperlink"/>
+                <w:noProof/>
+              </w:rPr>
+              <w:t>Configuring the Clock Generator IP Core</w:t>
+            </w:r>
+            <w:r>
+              <w:rPr>
+                <w:noProof/>
+                <w:webHidden/>
+              </w:rPr>
+              <w:tab/>
+            </w:r>
+            <w:r>
+              <w:rPr>
+                <w:noProof/>
+                <w:webHidden/>
+              </w:rPr>
+              <w:fldChar w:fldCharType="begin"/>
+            </w:r>
+            <w:r>
+              <w:rPr>
+                <w:noProof/>
+                <w:webHidden/>
+              </w:rPr>
+              <w:instrText xml:space="preserve"> PAGEREF _Toc359329572 \h </w:instrText>
+            </w:r>
+            <w:r>
+              <w:rPr>
+                <w:noProof/>
+                <w:webHidden/>
+              </w:rPr>
+            </w:r>
+            <w:r>
+              <w:rPr>
+                <w:noProof/>
+                <w:webHidden/>
+              </w:rPr>
+              <w:fldChar w:fldCharType="separate"/>
+            </w:r>
+            <w:r>
+              <w:rPr>
+                <w:noProof/>
+                <w:webHidden/>
+              </w:rPr>
+              <w:t>20</w:t>
+            </w:r>
+            <w:r>
+              <w:rPr>
+                <w:noProof/>
+                <w:webHidden/>
+              </w:rPr>
+              <w:fldChar w:fldCharType="end"/>
+            </w:r>
+          </w:hyperlink>
+        </w:p>
+        <w:p>
+          <w:pPr>
+            <w:pStyle w:val="TOC2"/>
+            <w:rPr>
+              <w:rFonts w:eastAsiaTheme="minorEastAsia"/>
+              <w:noProof/>
+            </w:rPr>
+          </w:pPr>
+          <w:hyperlink w:anchor="_Toc359329573" w:history="1">
+            <w:r>
+              <w:rPr>
+                <w:rStyle w:val="Hyperlink"/>
+                <w:noProof/>
+              </w:rPr>
+              <w:t xml:space="preserve">3.5 </w:t>
+            </w:r>
+            <w:r>
+              <w:rPr>
+                <w:rFonts w:eastAsiaTheme="minorEastAsia"/>
+                <w:noProof/>
+              </w:rPr>
+              <w:tab/>
+            </w:r>
+            <w:r>
+              <w:rPr>
+                <w:rStyle w:val="Hyperlink"/>
+                <w:noProof/>
+              </w:rPr>
               <w:t>Pin Assignments</w:t>
             </w:r>
             <w:r>
@@ -1535,7 +1907,7 @@
                 <w:noProof/>
                 <w:webHidden/>
               </w:rPr>
-              <w:instrText xml:space="preserve"> PAGEREF _Toc357166136 \h </w:instrText>
+              <w:instrText xml:space="preserve"> PAGEREF _Toc359329573 \h </w:instrText>
             </w:r>
             <w:r>
               <w:rPr>
@@ -1555,7 +1927,7 @@
                 <w:noProof/>
                 <w:webHidden/>
               </w:rPr>
-              <w:t>18</w:t>
+              <w:t>22</w:t>
             </w:r>
             <w:r>
               <w:rPr>
@@ -1577,7 +1949,7 @@
               <w:noProof/>
             </w:rPr>
           </w:pPr>
-          <w:hyperlink w:anchor="_Toc357166137" w:history="1">
+          <w:hyperlink w:anchor="_Toc359329574" w:history="1">
             <w:r>
               <w:rPr>
                 <w:rStyle w:val="Hyperlink"/>
@@ -1607,7 +1979,7 @@
                 <w:noProof/>
                 <w:webHidden/>
               </w:rPr>
-              <w:instrText xml:space="preserve"> PAGEREF _Toc357166137 \h </w:instrText>
+              <w:instrText xml:space="preserve"> PAGEREF _Toc359329574 \h </w:instrText>
             </w:r>
             <w:r>
               <w:rPr>
@@ -1627,7 +1999,7 @@
                 <w:noProof/>
                 <w:webHidden/>
               </w:rPr>
-              <w:t>20</w:t>
+              <w:t>23</w:t>
             </w:r>
             <w:r>
               <w:rPr>
@@ -1646,7 +2018,7 @@
               <w:noProof/>
             </w:rPr>
           </w:pPr>
-          <w:hyperlink w:anchor="_Toc357166139" w:history="1">
+          <w:hyperlink w:anchor="_Toc359329576" w:history="1">
             <w:r>
               <w:rPr>
                 <w:rStyle w:val="Hyperlink"/>
@@ -1687,7 +2059,7 @@
                 <w:noProof/>
                 <w:webHidden/>
               </w:rPr>
-              <w:instrText xml:space="preserve"> PAGEREF _Toc357166139 \h </w:instrText>
+              <w:instrText xml:space="preserve"> PAGEREF _Toc359329576 \h </w:instrText>
             </w:r>
             <w:r>
               <w:rPr>
@@ -1707,7 +2079,7 @@
                 <w:noProof/>
                 <w:webHidden/>
               </w:rPr>
-              <w:t>20</w:t>
+              <w:t>23</w:t>
             </w:r>
             <w:r>
               <w:rPr>
@@ -1726,7 +2098,7 @@
               <w:noProof/>
             </w:rPr>
           </w:pPr>
-          <w:hyperlink w:anchor="_Toc357166140" w:history="1">
+          <w:hyperlink w:anchor="_Toc359329577" w:history="1">
             <w:r>
               <w:rPr>
                 <w:rStyle w:val="Hyperlink"/>
@@ -1767,7 +2139,7 @@
                 <w:noProof/>
                 <w:webHidden/>
               </w:rPr>
-              <w:instrText xml:space="preserve"> PAGEREF _Toc357166140 \h </w:instrText>
+              <w:instrText xml:space="preserve"> PAGEREF _Toc359329577 \h </w:instrText>
             </w:r>
             <w:r>
               <w:rPr>
@@ -1787,7 +2159,7 @@
                 <w:noProof/>
                 <w:webHidden/>
               </w:rPr>
-              <w:t>21</w:t>
+              <w:t>24</w:t>
             </w:r>
             <w:r>
               <w:rPr>
@@ -1806,7 +2178,7 @@
               <w:noProof/>
             </w:rPr>
           </w:pPr>
-          <w:hyperlink w:anchor="_Toc357166141" w:history="1">
+          <w:hyperlink w:anchor="_Toc359329578" w:history="1">
             <w:r>
               <w:rPr>
                 <w:rStyle w:val="Hyperlink"/>
@@ -1847,7 +2219,7 @@
                 <w:noProof/>
                 <w:webHidden/>
               </w:rPr>
-              <w:instrText xml:space="preserve"> PAGEREF _Toc357166141 \h </w:instrText>
+              <w:instrText xml:space="preserve"> PAGEREF _Toc359329578 \h </w:instrText>
             </w:r>
             <w:r>
               <w:rPr>
@@ -1867,7 +2239,7 @@
                 <w:noProof/>
                 <w:webHidden/>
               </w:rPr>
-              <w:t>22</w:t>
+              <w:t>25</w:t>
             </w:r>
             <w:r>
               <w:rPr>
@@ -1886,7 +2258,7 @@
               <w:noProof/>
             </w:rPr>
           </w:pPr>
-          <w:hyperlink w:anchor="_Toc357166142" w:history="1">
+          <w:hyperlink w:anchor="_Toc359329579" w:history="1">
             <w:r>
               <w:rPr>
                 <w:rStyle w:val="Hyperlink"/>
@@ -1927,7 +2299,7 @@
                 <w:noProof/>
                 <w:webHidden/>
               </w:rPr>
-              <w:instrText xml:space="preserve"> PAGEREF _Toc357166142 \h </w:instrText>
+              <w:instrText xml:space="preserve"> PAGEREF _Toc359329579 \h </w:instrText>
             </w:r>
             <w:r>
               <w:rPr>
@@ -1947,7 +2319,7 @@
                 <w:noProof/>
                 <w:webHidden/>
               </w:rPr>
-              <w:t>24</w:t>
+              <w:t>26</w:t>
             </w:r>
             <w:r>
               <w:rPr>
@@ -1969,7 +2341,7 @@
               <w:noProof/>
             </w:rPr>
           </w:pPr>
-          <w:hyperlink w:anchor="_Toc357166143" w:history="1">
+          <w:hyperlink w:anchor="_Toc359329580" w:history="1">
             <w:r>
               <w:rPr>
                 <w:rStyle w:val="Hyperlink"/>
@@ -1999,7 +2371,7 @@
                 <w:noProof/>
                 <w:webHidden/>
               </w:rPr>
-              <w:instrText xml:space="preserve"> PAGEREF _Toc357166143 \h </w:instrText>
+              <w:instrText xml:space="preserve"> PAGEREF _Toc359329580 \h </w:instrText>
             </w:r>
             <w:r>
               <w:rPr>
@@ -2019,7 +2391,7 @@
                 <w:noProof/>
                 <w:webHidden/>
               </w:rPr>
-              <w:t>25</w:t>
+              <w:t>27</w:t>
             </w:r>
             <w:r>
               <w:rPr>
@@ -2038,7 +2410,7 @@
               <w:noProof/>
             </w:rPr>
           </w:pPr>
-          <w:hyperlink w:anchor="_Toc357166144" w:history="1">
+          <w:hyperlink w:anchor="_Toc359329581" w:history="1">
             <w:r>
               <w:rPr>
                 <w:rStyle w:val="Hyperlink"/>
@@ -2079,7 +2451,7 @@
                 <w:noProof/>
                 <w:webHidden/>
               </w:rPr>
-              <w:instrText xml:space="preserve"> PAGEREF _Toc357166144 \h </w:instrText>
+              <w:instrText xml:space="preserve"> PAGEREF _Toc359329581 \h </w:instrText>
             </w:r>
             <w:r>
               <w:rPr>
@@ -2099,7 +2471,7 @@
                 <w:noProof/>
                 <w:webHidden/>
               </w:rPr>
-              <w:t>25</w:t>
+              <w:t>27</w:t>
             </w:r>
             <w:r>
               <w:rPr>
@@ -2122,7 +2494,7 @@
               <w:noProof/>
             </w:rPr>
           </w:pPr>
-          <w:hyperlink w:anchor="_Toc357166145" w:history="1">
+          <w:hyperlink w:anchor="_Toc359329582" w:history="1">
             <w:r>
               <w:rPr>
                 <w:rStyle w:val="Hyperlink"/>
@@ -2142,7 +2514,7 @@
                 <w:rStyle w:val="Hyperlink"/>
                 <w:noProof/>
               </w:rPr>
-              <w:t>Core MATLAB rx Function</w:t>
+              <w:t>main.c</w:t>
             </w:r>
             <w:r>
               <w:rPr>
@@ -2163,7 +2535,7 @@
                 <w:noProof/>
                 <w:webHidden/>
               </w:rPr>
-              <w:instrText xml:space="preserve"> PAGEREF _Toc357166145 \h </w:instrText>
+              <w:instrText xml:space="preserve"> PAGEREF _Toc359329582 \h </w:instrText>
             </w:r>
             <w:r>
               <w:rPr>
@@ -2183,7 +2555,7 @@
                 <w:noProof/>
                 <w:webHidden/>
               </w:rPr>
-              <w:t>26</w:t>
+              <w:t>28</w:t>
             </w:r>
             <w:r>
               <w:rPr>
@@ -2206,7 +2578,7 @@
               <w:noProof/>
             </w:rPr>
           </w:pPr>
-          <w:hyperlink w:anchor="_Toc357166146" w:history="1">
+          <w:hyperlink w:anchor="_Toc359329583" w:history="1">
             <w:r>
               <w:rPr>
                 <w:rStyle w:val="Hyperlink"/>
@@ -2226,7 +2598,7 @@
                 <w:rStyle w:val="Hyperlink"/>
                 <w:noProof/>
               </w:rPr>
-              <w:t>MATLAB Frequency Offset Correction</w:t>
+              <w:t>UCF file</w:t>
             </w:r>
             <w:r>
               <w:rPr>
@@ -2247,7 +2619,7 @@
                 <w:noProof/>
                 <w:webHidden/>
               </w:rPr>
-              <w:instrText xml:space="preserve"> PAGEREF _Toc357166146 \h </w:instrText>
+              <w:instrText xml:space="preserve"> PAGEREF _Toc359329583 \h </w:instrText>
             </w:r>
             <w:r>
               <w:rPr>
@@ -2267,259 +2639,7 @@
                 <w:noProof/>
                 <w:webHidden/>
               </w:rPr>
-              <w:t>28</w:t>
-            </w:r>
-            <w:r>
-              <w:rPr>
-                <w:noProof/>
-                <w:webHidden/>
-              </w:rPr>
-              <w:fldChar w:fldCharType="end"/>
-            </w:r>
-          </w:hyperlink>
-        </w:p>
-        <w:p>
-          <w:pPr>
-            <w:pStyle w:val="TOC1"/>
-            <w:tabs>
-              <w:tab w:val="left" w:pos="1320"/>
-              <w:tab w:val="right" w:leader="dot" w:pos="9350"/>
-            </w:tabs>
-            <w:rPr>
-              <w:rFonts w:eastAsiaTheme="minorEastAsia"/>
-              <w:noProof/>
-            </w:rPr>
-          </w:pPr>
-          <w:hyperlink w:anchor="_Toc357166147" w:history="1">
-            <w:r>
-              <w:rPr>
-                <w:rStyle w:val="Hyperlink"/>
-                <w:noProof/>
-              </w:rPr>
-              <w:t>Appendix C</w:t>
-            </w:r>
-            <w:r>
-              <w:rPr>
-                <w:rFonts w:eastAsiaTheme="minorEastAsia"/>
-                <w:noProof/>
-              </w:rPr>
-              <w:tab/>
-            </w:r>
-            <w:r>
-              <w:rPr>
-                <w:rStyle w:val="Hyperlink"/>
-                <w:noProof/>
-              </w:rPr>
-              <w:t>MATLAB Timing Offset Correction</w:t>
-            </w:r>
-            <w:r>
-              <w:rPr>
-                <w:noProof/>
-                <w:webHidden/>
-              </w:rPr>
-              <w:tab/>
-            </w:r>
-            <w:r>
-              <w:rPr>
-                <w:noProof/>
-                <w:webHidden/>
-              </w:rPr>
-              <w:fldChar w:fldCharType="begin"/>
-            </w:r>
-            <w:r>
-              <w:rPr>
-                <w:noProof/>
-                <w:webHidden/>
-              </w:rPr>
-              <w:instrText xml:space="preserve"> PAGEREF _Toc357166147 \h </w:instrText>
-            </w:r>
-            <w:r>
-              <w:rPr>
-                <w:noProof/>
-                <w:webHidden/>
-              </w:rPr>
-            </w:r>
-            <w:r>
-              <w:rPr>
-                <w:noProof/>
-                <w:webHidden/>
-              </w:rPr>
-              <w:fldChar w:fldCharType="separate"/>
-            </w:r>
-            <w:r>
-              <w:rPr>
-                <w:noProof/>
-                <w:webHidden/>
-              </w:rPr>
               <w:t>30</w:t>
-            </w:r>
-            <w:r>
-              <w:rPr>
-                <w:noProof/>
-                <w:webHidden/>
-              </w:rPr>
-              <w:fldChar w:fldCharType="end"/>
-            </w:r>
-          </w:hyperlink>
-        </w:p>
-        <w:p>
-          <w:pPr>
-            <w:pStyle w:val="TOC1"/>
-            <w:tabs>
-              <w:tab w:val="left" w:pos="1320"/>
-              <w:tab w:val="right" w:leader="dot" w:pos="9350"/>
-            </w:tabs>
-            <w:rPr>
-              <w:rFonts w:eastAsiaTheme="minorEastAsia"/>
-              <w:noProof/>
-            </w:rPr>
-          </w:pPr>
-          <w:hyperlink w:anchor="_Toc357166148" w:history="1">
-            <w:r>
-              <w:rPr>
-                <w:rStyle w:val="Hyperlink"/>
-                <w:noProof/>
-              </w:rPr>
-              <w:t>Appendix D</w:t>
-            </w:r>
-            <w:r>
-              <w:rPr>
-                <w:rFonts w:eastAsiaTheme="minorEastAsia"/>
-                <w:noProof/>
-              </w:rPr>
-              <w:tab/>
-            </w:r>
-            <w:r>
-              <w:rPr>
-                <w:rStyle w:val="Hyperlink"/>
-                <w:noProof/>
-              </w:rPr>
-              <w:t>MATLAB Correlation Function</w:t>
-            </w:r>
-            <w:r>
-              <w:rPr>
-                <w:noProof/>
-                <w:webHidden/>
-              </w:rPr>
-              <w:tab/>
-            </w:r>
-            <w:r>
-              <w:rPr>
-                <w:noProof/>
-                <w:webHidden/>
-              </w:rPr>
-              <w:fldChar w:fldCharType="begin"/>
-            </w:r>
-            <w:r>
-              <w:rPr>
-                <w:noProof/>
-                <w:webHidden/>
-              </w:rPr>
-              <w:instrText xml:space="preserve"> PAGEREF _Toc357166148 \h </w:instrText>
-            </w:r>
-            <w:r>
-              <w:rPr>
-                <w:noProof/>
-                <w:webHidden/>
-              </w:rPr>
-            </w:r>
-            <w:r>
-              <w:rPr>
-                <w:noProof/>
-                <w:webHidden/>
-              </w:rPr>
-              <w:fldChar w:fldCharType="separate"/>
-            </w:r>
-            <w:r>
-              <w:rPr>
-                <w:noProof/>
-                <w:webHidden/>
-              </w:rPr>
-              <w:t>32</w:t>
-            </w:r>
-            <w:r>
-              <w:rPr>
-                <w:noProof/>
-                <w:webHidden/>
-              </w:rPr>
-              <w:fldChar w:fldCharType="end"/>
-            </w:r>
-          </w:hyperlink>
-        </w:p>
-        <w:p>
-          <w:pPr>
-            <w:pStyle w:val="TOC1"/>
-            <w:tabs>
-              <w:tab w:val="left" w:pos="1320"/>
-              <w:tab w:val="right" w:leader="dot" w:pos="9350"/>
-            </w:tabs>
-            <w:rPr>
-              <w:rFonts w:eastAsiaTheme="minorEastAsia"/>
-              <w:noProof/>
-            </w:rPr>
-          </w:pPr>
-          <w:hyperlink w:anchor="_Toc357166149" w:history="1">
-            <w:r>
-              <w:rPr>
-                <w:rStyle w:val="Hyperlink"/>
-                <w:noProof/>
-              </w:rPr>
-              <w:t>Appendix E</w:t>
-            </w:r>
-            <w:r>
-              <w:rPr>
-                <w:rFonts w:eastAsiaTheme="minorEastAsia"/>
-                <w:noProof/>
-              </w:rPr>
-              <w:tab/>
-            </w:r>
-            <w:r>
-              <w:rPr>
-                <w:rStyle w:val="Hyperlink"/>
-                <w:noProof/>
-              </w:rPr>
-              <w:t>main.c</w:t>
-            </w:r>
-            <w:r>
-              <w:rPr>
-                <w:noProof/>
-                <w:webHidden/>
-              </w:rPr>
-              <w:tab/>
-            </w:r>
-            <w:r>
-              <w:rPr>
-                <w:noProof/>
-                <w:webHidden/>
-              </w:rPr>
-              <w:fldChar w:fldCharType="begin"/>
-            </w:r>
-            <w:r>
-              <w:rPr>
-                <w:noProof/>
-                <w:webHidden/>
-              </w:rPr>
-              <w:instrText xml:space="preserve"> PAGEREF _Toc357166149 \h </w:instrText>
-            </w:r>
-            <w:r>
-              <w:rPr>
-                <w:noProof/>
-                <w:webHidden/>
-              </w:rPr>
-            </w:r>
-            <w:r>
-              <w:rPr>
-                <w:noProof/>
-                <w:webHidden/>
-              </w:rPr>
-              <w:fldChar w:fldCharType="separate"/>
-            </w:r>
-            <w:r>
-              <w:rPr>
-                <w:noProof/>
-                <w:webHidden/>
-              </w:rPr>
-              <w:t>36</w:t>
             </w:r>
             <w:r>
               <w:rPr>
@@ -2540,6 +2660,7 @@
             <w:rPr>
               <w:rFonts w:ascii="Times New Roman" w:hAnsi="Times New Roman" w:cs="Times New Roman"/>
             </w:rPr>
+            <w:lastRenderedPageBreak/>
             <w:fldChar w:fldCharType="end"/>
           </w:r>
         </w:p>
@@ -2591,7 +2712,7 @@
           <w:rFonts w:cs="Calibri"/>
         </w:rPr>
       </w:pPr>
-      <w:bookmarkStart w:id="0" w:name="_Toc357166120"/>
+      <w:bookmarkStart w:id="0" w:name="_Toc359329552"/>
       <w:r>
         <w:rPr>
           <w:rFonts w:cs="Calibri"/>
@@ -2961,7 +3082,7 @@
       <w:pPr>
         <w:pStyle w:val="Heading2"/>
       </w:pPr>
-      <w:bookmarkStart w:id="1" w:name="_Toc357166121"/>
+      <w:bookmarkStart w:id="1" w:name="_Toc359329553"/>
       <w:r>
         <w:t>Procedure</w:t>
       </w:r>
@@ -3137,7 +3258,7 @@
       <w:pPr>
         <w:pStyle w:val="Heading2"/>
       </w:pPr>
-      <w:bookmarkStart w:id="2" w:name="_Toc357166122"/>
+      <w:bookmarkStart w:id="2" w:name="_Toc359329554"/>
       <w:r>
         <w:t>Objectives</w:t>
       </w:r>
@@ -3331,7 +3452,7 @@
       <w:bookmarkStart w:id="4" w:name="_Toc354666874"/>
       <w:bookmarkStart w:id="5" w:name="_Toc355883366"/>
       <w:bookmarkStart w:id="6" w:name="_Toc356481467"/>
-      <w:bookmarkStart w:id="7" w:name="_Toc357166123"/>
+      <w:bookmarkStart w:id="7" w:name="_Toc359329555"/>
       <w:r>
         <w:rPr>
           <w:rStyle w:val="Heading1Char"/>
@@ -3420,7 +3541,7 @@
       <w:bookmarkStart w:id="21" w:name="_Toc354666875"/>
       <w:bookmarkStart w:id="22" w:name="_Toc355883367"/>
       <w:bookmarkStart w:id="23" w:name="_Toc356481468"/>
-      <w:bookmarkStart w:id="24" w:name="_Toc357166124"/>
+      <w:bookmarkStart w:id="24" w:name="_Toc359329556"/>
       <w:r>
         <w:t>1.1</w:t>
       </w:r>
@@ -3866,7 +3987,7 @@
       <w:bookmarkStart w:id="25" w:name="_Toc354666876"/>
       <w:bookmarkStart w:id="26" w:name="_Toc355883368"/>
       <w:bookmarkStart w:id="27" w:name="_Toc356481469"/>
-      <w:bookmarkStart w:id="28" w:name="_Toc357166125"/>
+      <w:bookmarkStart w:id="28" w:name="_Toc359329557"/>
       <w:r>
         <w:t>1.2</w:t>
       </w:r>
@@ -4023,7 +4144,7 @@
       <w:bookmarkStart w:id="30" w:name="_Toc354666877"/>
       <w:bookmarkStart w:id="31" w:name="_Toc355883369"/>
       <w:bookmarkStart w:id="32" w:name="_Toc356481470"/>
-      <w:bookmarkStart w:id="33" w:name="_Toc357166126"/>
+      <w:bookmarkStart w:id="33" w:name="_Toc359329558"/>
       <w:r>
         <w:lastRenderedPageBreak/>
         <w:t xml:space="preserve">1.3    RX </w:t>
@@ -4380,7 +4501,7 @@
             <w10:borderbottom type="single" width="6"/>
             <w10:borderright type="single" width="6"/>
           </v:shape>
-          <o:OLEObject Type="Embed" ProgID="PBrush" ShapeID="_x0000_i1025" DrawAspect="Content" ObjectID="_1432047348" r:id="rId10"/>
+          <o:OLEObject Type="Embed" ProgID="PBrush" ShapeID="_x0000_i1025" DrawAspect="Content" ObjectID="_1433072505" r:id="rId10"/>
         </w:object>
       </w:r>
     </w:p>
@@ -4739,8 +4860,12 @@
       <w:pPr>
         <w:pStyle w:val="Heading2"/>
       </w:pPr>
-      <w:r>
-        <w:t xml:space="preserve">1.3   </w:t>
+      <w:bookmarkStart w:id="34" w:name="_Toc359329559"/>
+      <w:r>
+        <w:t>1.4</w:t>
+      </w:r>
+      <w:r>
+        <w:t xml:space="preserve">   </w:t>
       </w:r>
       <w:proofErr w:type="spellStart"/>
       <w:r>
@@ -4753,6 +4878,7 @@
       <w:r>
         <w:t>HDL Coder Project</w:t>
       </w:r>
+      <w:bookmarkEnd w:id="34"/>
     </w:p>
     <w:p>
       <w:pPr>
@@ -5116,10 +5242,10 @@
       </w:pPr>
       <w:r>
         <w:object w:dxaOrig="8431" w:dyaOrig="6614">
-          <v:shape id="_x0000_i1041" type="#_x0000_t75" style="width:421.5pt;height:330.75pt" o:ole="">
+          <v:shape id="_x0000_i1026" type="#_x0000_t75" style="width:421.5pt;height:330.75pt" o:ole="">
             <v:imagedata r:id="rId11" o:title=""/>
           </v:shape>
-          <o:OLEObject Type="Embed" ProgID="PBrush" ShapeID="_x0000_i1041" DrawAspect="Content" ObjectID="_1432047349" r:id="rId12"/>
+          <o:OLEObject Type="Embed" ProgID="PBrush" ShapeID="_x0000_i1026" DrawAspect="Content" ObjectID="_1433072506" r:id="rId12"/>
         </w:object>
       </w:r>
     </w:p>
@@ -5335,12 +5461,17 @@
       <w:pPr>
         <w:pStyle w:val="Heading2"/>
       </w:pPr>
-      <w:r>
-        <w:t xml:space="preserve">1.4   TX </w:t>
+      <w:bookmarkStart w:id="35" w:name="_Toc359329560"/>
+      <w:r>
+        <w:t>1.5</w:t>
+      </w:r>
+      <w:r>
+        <w:t xml:space="preserve">   TX </w:t>
       </w:r>
       <w:r>
         <w:t>HDL Coder Project</w:t>
       </w:r>
+      <w:bookmarkEnd w:id="35"/>
     </w:p>
     <w:p>
       <w:pPr>
@@ -5623,10 +5754,10 @@
           <w:rFonts w:ascii="Cambria" w:hAnsi="Cambria" w:cs="Times New Roman"/>
         </w:rPr>
         <w:object w:dxaOrig="9269" w:dyaOrig="7651">
-          <v:shape id="_x0000_i1039" type="#_x0000_t75" style="width:463.5pt;height:382.5pt" o:ole="">
+          <v:shape id="_x0000_i1027" type="#_x0000_t75" style="width:463.5pt;height:382.5pt" o:ole="">
             <v:imagedata r:id="rId13" o:title=""/>
           </v:shape>
-          <o:OLEObject Type="Embed" ProgID="PBrush" ShapeID="_x0000_i1039" DrawAspect="Content" ObjectID="_1432047350" r:id="rId14"/>
+          <o:OLEObject Type="Embed" ProgID="PBrush" ShapeID="_x0000_i1027" DrawAspect="Content" ObjectID="_1433072507" r:id="rId14"/>
         </w:object>
       </w:r>
     </w:p>
@@ -5643,10 +5774,10 @@
           <w:rFonts w:ascii="Cambria" w:hAnsi="Cambria" w:cs="Times New Roman"/>
         </w:rPr>
         <w:object w:dxaOrig="8926" w:dyaOrig="3586">
-          <v:shape id="_x0000_i1040" type="#_x0000_t75" style="width:446.25pt;height:179.25pt" o:ole="">
+          <v:shape id="_x0000_i1028" type="#_x0000_t75" style="width:446.25pt;height:179.25pt" o:ole="">
             <v:imagedata r:id="rId15" o:title=""/>
           </v:shape>
-          <o:OLEObject Type="Embed" ProgID="PBrush" ShapeID="_x0000_i1040" DrawAspect="Content" ObjectID="_1432047351" r:id="rId16"/>
+          <o:OLEObject Type="Embed" ProgID="PBrush" ShapeID="_x0000_i1028" DrawAspect="Content" ObjectID="_1433072508" r:id="rId16"/>
         </w:object>
       </w:r>
     </w:p>
@@ -5752,10 +5883,10 @@
       </w:pPr>
       <w:r>
         <w:object w:dxaOrig="6961" w:dyaOrig="6601">
-          <v:shape id="_x0000_i1045" type="#_x0000_t75" style="width:334.5pt;height:318pt" o:ole="">
+          <v:shape id="_x0000_i1029" type="#_x0000_t75" style="width:334.5pt;height:318pt" o:ole="">
             <v:imagedata r:id="rId17" o:title=""/>
           </v:shape>
-          <o:OLEObject Type="Embed" ProgID="PBrush" ShapeID="_x0000_i1045" DrawAspect="Content" ObjectID="_1432047352" r:id="rId18"/>
+          <o:OLEObject Type="Embed" ProgID="PBrush" ShapeID="_x0000_i1029" DrawAspect="Content" ObjectID="_1433072509" r:id="rId18"/>
         </w:object>
       </w:r>
     </w:p>
@@ -5999,7 +6130,7 @@
           <w:szCs w:val="36"/>
         </w:rPr>
       </w:pPr>
-      <w:bookmarkStart w:id="34" w:name="_Toc357166127"/>
+      <w:bookmarkStart w:id="36" w:name="_Toc359329561"/>
       <w:r>
         <w:rPr>
           <w:rStyle w:val="Heading1Char"/>
@@ -6029,7 +6160,7 @@
         </w:rPr>
         <w:t>odels</w:t>
       </w:r>
-      <w:bookmarkEnd w:id="34"/>
+      <w:bookmarkEnd w:id="36"/>
       <w:r>
         <w:rPr>
           <w:rFonts w:ascii="Cambria" w:hAnsi="Cambria" w:cs="Times New Roman"/>
@@ -6085,11 +6216,11 @@
       <w:pPr>
         <w:pStyle w:val="Heading2"/>
       </w:pPr>
-      <w:bookmarkStart w:id="35" w:name="_Toc343523384"/>
-      <w:bookmarkStart w:id="36" w:name="_Toc351975525"/>
-      <w:bookmarkStart w:id="37" w:name="_Toc356481472"/>
-      <w:bookmarkStart w:id="38" w:name="_Toc357166128"/>
-      <w:bookmarkStart w:id="39" w:name="_Toc343252530"/>
+      <w:bookmarkStart w:id="37" w:name="_Toc343523384"/>
+      <w:bookmarkStart w:id="38" w:name="_Toc351975525"/>
+      <w:bookmarkStart w:id="39" w:name="_Toc356481472"/>
+      <w:bookmarkStart w:id="40" w:name="_Toc343252530"/>
+      <w:bookmarkStart w:id="41" w:name="_Toc359329562"/>
       <w:r>
         <w:t xml:space="preserve">2.1 </w:t>
       </w:r>
@@ -6099,10 +6230,10 @@
       <w:r>
         <w:t>Create MCU Simulink Design</w:t>
       </w:r>
-      <w:bookmarkEnd w:id="35"/>
-      <w:bookmarkEnd w:id="36"/>
       <w:bookmarkEnd w:id="37"/>
       <w:bookmarkEnd w:id="38"/>
+      <w:bookmarkEnd w:id="39"/>
+      <w:bookmarkEnd w:id="41"/>
     </w:p>
     <w:p>
       <w:pPr>
@@ -6189,10 +6320,10 @@
           <w:rFonts w:ascii="Cambria" w:hAnsi="Cambria" w:cs="Times New Roman"/>
         </w:rPr>
         <w:object w:dxaOrig="6436" w:dyaOrig="7214">
-          <v:shape id="_x0000_i1044" type="#_x0000_t75" style="width:298.5pt;height:334.5pt" o:ole="">
+          <v:shape id="_x0000_i1030" type="#_x0000_t75" style="width:298.5pt;height:334.5pt" o:ole="">
             <v:imagedata r:id="rId19" o:title=""/>
           </v:shape>
-          <o:OLEObject Type="Embed" ProgID="PBrush" ShapeID="_x0000_i1044" DrawAspect="Content" ObjectID="_1432047353" r:id="rId20"/>
+          <o:OLEObject Type="Embed" ProgID="PBrush" ShapeID="_x0000_i1030" DrawAspect="Content" ObjectID="_1433072510" r:id="rId20"/>
         </w:object>
       </w:r>
     </w:p>
@@ -6297,12 +6428,11 @@
       <w:pPr>
         <w:pStyle w:val="Heading2"/>
       </w:pPr>
-      <w:bookmarkStart w:id="40" w:name="_Toc351975526"/>
-      <w:bookmarkStart w:id="41" w:name="_Toc355883372"/>
-      <w:bookmarkStart w:id="42" w:name="_Toc356481473"/>
-      <w:bookmarkStart w:id="43" w:name="_Toc357166129"/>
-      <w:bookmarkStart w:id="44" w:name="_Toc356481474"/>
-      <w:bookmarkStart w:id="45" w:name="_Toc357166130"/>
+      <w:bookmarkStart w:id="42" w:name="_Toc356481474"/>
+      <w:bookmarkStart w:id="43" w:name="_Toc351975526"/>
+      <w:bookmarkStart w:id="44" w:name="_Toc355883372"/>
+      <w:bookmarkStart w:id="45" w:name="_Toc356481473"/>
+      <w:bookmarkStart w:id="46" w:name="_Toc359329563"/>
       <w:r>
         <w:lastRenderedPageBreak/>
         <w:t xml:space="preserve">2.2 </w:t>
@@ -6319,8 +6449,8 @@
       <w:r>
         <w:t xml:space="preserve"> driver Simulink Design</w:t>
       </w:r>
-      <w:bookmarkEnd w:id="44"/>
-      <w:bookmarkEnd w:id="45"/>
+      <w:bookmarkEnd w:id="42"/>
+      <w:bookmarkEnd w:id="46"/>
     </w:p>
     <w:p>
       <w:pPr>
@@ -6406,10 +6536,10 @@
           <w:rFonts w:ascii="Cambria" w:hAnsi="Cambria" w:cs="Times New Roman"/>
         </w:rPr>
         <w:object w:dxaOrig="9164" w:dyaOrig="7381">
-          <v:shape id="_x0000_i1042" type="#_x0000_t75" style="width:458.25pt;height:369pt" o:ole="">
+          <v:shape id="_x0000_i1031" type="#_x0000_t75" style="width:458.25pt;height:369pt" o:ole="">
             <v:imagedata r:id="rId21" o:title=""/>
           </v:shape>
-          <o:OLEObject Type="Embed" ProgID="PBrush" ShapeID="_x0000_i1042" DrawAspect="Content" ObjectID="_1432047354" r:id="rId22"/>
+          <o:OLEObject Type="Embed" ProgID="PBrush" ShapeID="_x0000_i1031" DrawAspect="Content" ObjectID="_1433072511" r:id="rId22"/>
         </w:object>
       </w:r>
     </w:p>
@@ -6459,7 +6589,7 @@
           <w:rFonts w:ascii="Cambria" w:hAnsi="Cambria" w:cs="Times New Roman"/>
         </w:rPr>
       </w:pPr>
-      <w:bookmarkStart w:id="46" w:name="_Toc345686918"/>
+      <w:bookmarkStart w:id="47" w:name="_Toc345686918"/>
       <w:r>
         <w:rPr>
           <w:rFonts w:ascii="Cambria" w:hAnsi="Cambria" w:cs="Times New Roman"/>
@@ -6536,6 +6666,7 @@
       <w:pPr>
         <w:pStyle w:val="Heading2"/>
       </w:pPr>
+      <w:bookmarkStart w:id="48" w:name="_Toc359329564"/>
       <w:r>
         <w:lastRenderedPageBreak/>
         <w:t xml:space="preserve">2.3 </w:t>
@@ -6552,7 +6683,8 @@
       <w:r>
         <w:t xml:space="preserve"> driver Simulink Design</w:t>
       </w:r>
-      <w:bookmarkEnd w:id="46"/>
+      <w:bookmarkEnd w:id="47"/>
+      <w:bookmarkEnd w:id="48"/>
     </w:p>
     <w:p>
       <w:pPr>
@@ -6641,10 +6773,10 @@
           <w:rFonts w:ascii="Cambria" w:hAnsi="Cambria" w:cs="Times New Roman"/>
         </w:rPr>
         <w:object w:dxaOrig="8219" w:dyaOrig="7096">
-          <v:shape id="_x0000_i1043" type="#_x0000_t75" style="width:411pt;height:354.75pt" o:ole="">
+          <v:shape id="_x0000_i1032" type="#_x0000_t75" style="width:411pt;height:354.75pt" o:ole="">
             <v:imagedata r:id="rId24" o:title=""/>
           </v:shape>
-          <o:OLEObject Type="Embed" ProgID="PBrush" ShapeID="_x0000_i1043" DrawAspect="Content" ObjectID="_1432047355" r:id="rId25"/>
+          <o:OLEObject Type="Embed" ProgID="PBrush" ShapeID="_x0000_i1032" DrawAspect="Content" ObjectID="_1433072512" r:id="rId25"/>
         </w:object>
       </w:r>
     </w:p>
@@ -6766,6 +6898,7 @@
       <w:pPr>
         <w:pStyle w:val="Heading2"/>
       </w:pPr>
+      <w:bookmarkStart w:id="49" w:name="_Toc359329565"/>
       <w:r>
         <w:lastRenderedPageBreak/>
         <w:t>2.4</w:t>
@@ -6785,10 +6918,10 @@
       <w:r>
         <w:t xml:space="preserve"> Simulink Design</w:t>
       </w:r>
-      <w:bookmarkEnd w:id="40"/>
-      <w:bookmarkEnd w:id="41"/>
-      <w:bookmarkEnd w:id="42"/>
       <w:bookmarkEnd w:id="43"/>
+      <w:bookmarkEnd w:id="44"/>
+      <w:bookmarkEnd w:id="45"/>
+      <w:bookmarkEnd w:id="49"/>
     </w:p>
     <w:p>
       <w:pPr>
@@ -6880,10 +7013,10 @@
           <w:rFonts w:ascii="Cambria" w:hAnsi="Cambria" w:cs="Times New Roman"/>
         </w:rPr>
         <w:object w:dxaOrig="8219" w:dyaOrig="5279">
-          <v:shape id="_x0000_i1046" type="#_x0000_t75" style="width:411pt;height:264pt" o:ole="">
+          <v:shape id="_x0000_i1033" type="#_x0000_t75" style="width:411pt;height:264pt" o:ole="">
             <v:imagedata r:id="rId26" o:title=""/>
           </v:shape>
-          <o:OLEObject Type="Embed" ProgID="PBrush" ShapeID="_x0000_i1046" DrawAspect="Content" ObjectID="_1432047356" r:id="rId27"/>
+          <o:OLEObject Type="Embed" ProgID="PBrush" ShapeID="_x0000_i1033" DrawAspect="Content" ObjectID="_1433072513" r:id="rId27"/>
         </w:object>
       </w:r>
     </w:p>
@@ -6919,9 +7052,9 @@
       <w:pPr>
         <w:spacing w:after="0"/>
       </w:pPr>
-      <w:bookmarkStart w:id="47" w:name="_Toc343523386"/>
-      <w:bookmarkStart w:id="48" w:name="_Toc351975528"/>
-      <w:bookmarkEnd w:id="39"/>
+      <w:bookmarkStart w:id="50" w:name="_Toc343523386"/>
+      <w:bookmarkStart w:id="51" w:name="_Toc351975528"/>
+      <w:bookmarkEnd w:id="40"/>
     </w:p>
     <w:p>
       <w:pPr>
@@ -7063,9 +7196,9 @@
       <w:pPr>
         <w:pStyle w:val="Heading2"/>
       </w:pPr>
-      <w:bookmarkStart w:id="49" w:name="_Toc355883374"/>
-      <w:bookmarkStart w:id="50" w:name="_Toc356481475"/>
-      <w:bookmarkStart w:id="51" w:name="_Toc357166131"/>
+      <w:bookmarkStart w:id="52" w:name="_Toc355883374"/>
+      <w:bookmarkStart w:id="53" w:name="_Toc356481475"/>
+      <w:bookmarkStart w:id="54" w:name="_Toc359329566"/>
       <w:r>
         <w:lastRenderedPageBreak/>
         <w:t xml:space="preserve">2.5 </w:t>
@@ -7073,12 +7206,12 @@
       <w:r>
         <w:tab/>
       </w:r>
-      <w:bookmarkEnd w:id="49"/>
-      <w:bookmarkEnd w:id="50"/>
-      <w:bookmarkEnd w:id="51"/>
+      <w:bookmarkEnd w:id="52"/>
+      <w:bookmarkEnd w:id="53"/>
       <w:r>
         <w:t>Create Receiver Simulink Design</w:t>
       </w:r>
+      <w:bookmarkEnd w:id="54"/>
     </w:p>
     <w:p>
       <w:pPr>
@@ -7147,10 +7280,10 @@
           <w:rFonts w:asciiTheme="majorHAnsi" w:hAnsiTheme="majorHAnsi"/>
         </w:rPr>
         <w:object w:dxaOrig="7485" w:dyaOrig="6585">
-          <v:shape id="_x0000_i1047" type="#_x0000_t75" style="width:374.25pt;height:329.25pt" o:ole="">
+          <v:shape id="_x0000_i1034" type="#_x0000_t75" style="width:374.25pt;height:329.25pt" o:ole="">
             <v:imagedata r:id="rId28" o:title=""/>
           </v:shape>
-          <o:OLEObject Type="Embed" ProgID="PBrush" ShapeID="_x0000_i1047" DrawAspect="Content" ObjectID="_1432047357" r:id="rId29"/>
+          <o:OLEObject Type="Embed" ProgID="PBrush" ShapeID="_x0000_i1034" DrawAspect="Content" ObjectID="_1433072514" r:id="rId29"/>
         </w:object>
       </w:r>
     </w:p>
@@ -7181,10 +7314,10 @@
       </w:pPr>
       <w:r>
         <w:object w:dxaOrig="6961" w:dyaOrig="9764">
-          <v:shape id="_x0000_i1048" type="#_x0000_t75" style="width:348pt;height:488.25pt" o:ole="">
+          <v:shape id="_x0000_i1035" type="#_x0000_t75" style="width:348pt;height:488.25pt" o:ole="">
             <v:imagedata r:id="rId30" o:title=""/>
           </v:shape>
-          <o:OLEObject Type="Embed" ProgID="PBrush" ShapeID="_x0000_i1048" DrawAspect="Content" ObjectID="_1432047358" r:id="rId31"/>
+          <o:OLEObject Type="Embed" ProgID="PBrush" ShapeID="_x0000_i1035" DrawAspect="Content" ObjectID="_1433072515" r:id="rId31"/>
         </w:object>
       </w:r>
     </w:p>
@@ -7209,10 +7342,10 @@
       </w:pPr>
       <w:r>
         <w:object w:dxaOrig="9104" w:dyaOrig="9764">
-          <v:shape id="_x0000_i1049" type="#_x0000_t75" style="width:455.25pt;height:488.25pt" o:ole="">
+          <v:shape id="_x0000_i1036" type="#_x0000_t75" style="width:455.25pt;height:488.25pt" o:ole="">
             <v:imagedata r:id="rId32" o:title=""/>
           </v:shape>
-          <o:OLEObject Type="Embed" ProgID="PBrush" ShapeID="_x0000_i1049" DrawAspect="Content" ObjectID="_1432047359" r:id="rId33"/>
+          <o:OLEObject Type="Embed" ProgID="PBrush" ShapeID="_x0000_i1036" DrawAspect="Content" ObjectID="_1433072516" r:id="rId33"/>
         </w:object>
       </w:r>
     </w:p>
@@ -7308,11 +7441,11 @@
           <w:szCs w:val="36"/>
         </w:rPr>
       </w:pPr>
-      <w:bookmarkStart w:id="52" w:name="_Toc355883375"/>
-      <w:bookmarkStart w:id="53" w:name="_Toc356481476"/>
-      <w:bookmarkStart w:id="54" w:name="_Toc357166132"/>
-      <w:bookmarkEnd w:id="47"/>
-      <w:bookmarkEnd w:id="48"/>
+      <w:bookmarkStart w:id="55" w:name="_Toc355883375"/>
+      <w:bookmarkStart w:id="56" w:name="_Toc356481476"/>
+      <w:bookmarkStart w:id="57" w:name="_Toc359329567"/>
+      <w:bookmarkEnd w:id="50"/>
+      <w:bookmarkEnd w:id="51"/>
       <w:r>
         <w:rPr>
           <w:rStyle w:val="Heading1Char"/>
@@ -7335,9 +7468,9 @@
         </w:rPr>
         <w:t>esign</w:t>
       </w:r>
-      <w:bookmarkEnd w:id="52"/>
-      <w:bookmarkEnd w:id="53"/>
-      <w:bookmarkEnd w:id="54"/>
+      <w:bookmarkEnd w:id="55"/>
+      <w:bookmarkEnd w:id="56"/>
+      <w:bookmarkEnd w:id="57"/>
       <w:r>
         <w:rPr>
           <w:rFonts w:ascii="Cambria" w:hAnsi="Cambria" w:cs="Times New Roman"/>
@@ -7406,28 +7539,27 @@
           <w:szCs w:val="26"/>
         </w:rPr>
       </w:pPr>
-      <w:bookmarkStart w:id="55" w:name="_Toc348691121"/>
-      <w:bookmarkStart w:id="56" w:name="_Toc351974238"/>
-      <w:bookmarkStart w:id="57" w:name="_Toc351974379"/>
-      <w:bookmarkStart w:id="58" w:name="_Toc351974409"/>
-      <w:bookmarkStart w:id="59" w:name="_Toc351974931"/>
-      <w:bookmarkStart w:id="60" w:name="_Toc351975209"/>
-      <w:bookmarkStart w:id="61" w:name="_Toc351975238"/>
-      <w:bookmarkStart w:id="62" w:name="_Toc351975471"/>
-      <w:bookmarkStart w:id="63" w:name="_Toc351975529"/>
-      <w:bookmarkStart w:id="64" w:name="_Toc351976627"/>
-      <w:bookmarkStart w:id="65" w:name="_Toc351981377"/>
-      <w:bookmarkStart w:id="66" w:name="_Toc351983793"/>
-      <w:bookmarkStart w:id="67" w:name="_Toc351984894"/>
-      <w:bookmarkStart w:id="68" w:name="_Toc355695426"/>
-      <w:bookmarkStart w:id="69" w:name="_Toc355883347"/>
-      <w:bookmarkStart w:id="70" w:name="_Toc355883376"/>
-      <w:bookmarkStart w:id="71" w:name="_Toc356481448"/>
-      <w:bookmarkStart w:id="72" w:name="_Toc356481477"/>
-      <w:bookmarkStart w:id="73" w:name="_Toc357166133"/>
-      <w:bookmarkEnd w:id="55"/>
-      <w:bookmarkEnd w:id="56"/>
-      <w:bookmarkEnd w:id="57"/>
+      <w:bookmarkStart w:id="58" w:name="_Toc348691121"/>
+      <w:bookmarkStart w:id="59" w:name="_Toc351974238"/>
+      <w:bookmarkStart w:id="60" w:name="_Toc351974379"/>
+      <w:bookmarkStart w:id="61" w:name="_Toc351974409"/>
+      <w:bookmarkStart w:id="62" w:name="_Toc351974931"/>
+      <w:bookmarkStart w:id="63" w:name="_Toc351975209"/>
+      <w:bookmarkStart w:id="64" w:name="_Toc351975238"/>
+      <w:bookmarkStart w:id="65" w:name="_Toc351975471"/>
+      <w:bookmarkStart w:id="66" w:name="_Toc351975529"/>
+      <w:bookmarkStart w:id="67" w:name="_Toc351976627"/>
+      <w:bookmarkStart w:id="68" w:name="_Toc351981377"/>
+      <w:bookmarkStart w:id="69" w:name="_Toc351983793"/>
+      <w:bookmarkStart w:id="70" w:name="_Toc351984894"/>
+      <w:bookmarkStart w:id="71" w:name="_Toc355695426"/>
+      <w:bookmarkStart w:id="72" w:name="_Toc355883347"/>
+      <w:bookmarkStart w:id="73" w:name="_Toc355883376"/>
+      <w:bookmarkStart w:id="74" w:name="_Toc356481448"/>
+      <w:bookmarkStart w:id="75" w:name="_Toc356481477"/>
+      <w:bookmarkStart w:id="76" w:name="_Toc357166133"/>
+      <w:bookmarkStart w:id="77" w:name="_Toc359328704"/>
+      <w:bookmarkStart w:id="78" w:name="_Toc359329568"/>
       <w:bookmarkEnd w:id="58"/>
       <w:bookmarkEnd w:id="59"/>
       <w:bookmarkEnd w:id="60"/>
@@ -7444,25 +7576,6 @@
       <w:bookmarkEnd w:id="71"/>
       <w:bookmarkEnd w:id="72"/>
       <w:bookmarkEnd w:id="73"/>
-    </w:p>
-    <w:p>
-      <w:pPr>
-        <w:pStyle w:val="Heading2"/>
-      </w:pPr>
-      <w:bookmarkStart w:id="74" w:name="_Toc343523388"/>
-      <w:bookmarkStart w:id="75" w:name="_Toc351975530"/>
-      <w:bookmarkStart w:id="76" w:name="_Toc355883377"/>
-      <w:bookmarkStart w:id="77" w:name="_Toc356481478"/>
-      <w:bookmarkStart w:id="78" w:name="_Toc357166134"/>
-      <w:r>
-        <w:t xml:space="preserve">3.1 </w:t>
-      </w:r>
-      <w:r>
-        <w:tab/>
-      </w:r>
-      <w:r>
-        <w:t>Needed IP Cores</w:t>
-      </w:r>
       <w:bookmarkEnd w:id="74"/>
       <w:bookmarkEnd w:id="75"/>
       <w:bookmarkEnd w:id="76"/>
@@ -7471,6 +7584,30 @@
     </w:p>
     <w:p>
       <w:pPr>
+        <w:pStyle w:val="Heading2"/>
+      </w:pPr>
+      <w:bookmarkStart w:id="79" w:name="_Toc343523388"/>
+      <w:bookmarkStart w:id="80" w:name="_Toc351975530"/>
+      <w:bookmarkStart w:id="81" w:name="_Toc355883377"/>
+      <w:bookmarkStart w:id="82" w:name="_Toc356481478"/>
+      <w:bookmarkStart w:id="83" w:name="_Toc359329569"/>
+      <w:r>
+        <w:t xml:space="preserve">3.1 </w:t>
+      </w:r>
+      <w:r>
+        <w:tab/>
+      </w:r>
+      <w:r>
+        <w:t>Needed IP Cores</w:t>
+      </w:r>
+      <w:bookmarkEnd w:id="79"/>
+      <w:bookmarkEnd w:id="80"/>
+      <w:bookmarkEnd w:id="81"/>
+      <w:bookmarkEnd w:id="82"/>
+      <w:bookmarkEnd w:id="83"/>
+    </w:p>
+    <w:p>
+      <w:pPr>
         <w:pStyle w:val="ListParagraph"/>
         <w:numPr>
           <w:ilvl w:val="0"/>
@@ -7751,14 +7888,14 @@
           <w:rFonts w:ascii="Cambria" w:hAnsi="Cambria" w:cs="Times New Roman"/>
         </w:rPr>
         <w:object w:dxaOrig="7994" w:dyaOrig="4051">
-          <v:shape id="_x0000_i1050" type="#_x0000_t75" style="width:327pt;height:166.5pt" o:ole="">
+          <v:shape id="_x0000_i1037" type="#_x0000_t75" style="width:327pt;height:166.5pt" o:ole="" o:bordertopcolor="this" o:borderleftcolor="this" o:borderbottomcolor="this" o:borderrightcolor="this">
             <v:imagedata r:id="rId34" o:title=""/>
             <w10:bordertop type="single" width="4"/>
             <w10:borderleft type="single" width="4"/>
             <w10:borderbottom type="single" width="4"/>
             <w10:borderright type="single" width="4"/>
           </v:shape>
-          <o:OLEObject Type="Embed" ProgID="PBrush" ShapeID="_x0000_i1050" DrawAspect="Content" ObjectID="_1432047360" r:id="rId35"/>
+          <o:OLEObject Type="Embed" ProgID="PBrush" ShapeID="_x0000_i1037" DrawAspect="Content" ObjectID="_1433072517" r:id="rId35"/>
         </w:object>
       </w:r>
     </w:p>
@@ -7789,11 +7926,11 @@
       <w:pPr>
         <w:pStyle w:val="Heading2"/>
       </w:pPr>
-      <w:bookmarkStart w:id="79" w:name="_Toc343523389"/>
-      <w:bookmarkStart w:id="80" w:name="_Toc351975531"/>
-      <w:bookmarkStart w:id="81" w:name="_Toc355883378"/>
-      <w:bookmarkStart w:id="82" w:name="_Toc356481479"/>
-      <w:bookmarkStart w:id="83" w:name="_Toc357166135"/>
+      <w:bookmarkStart w:id="84" w:name="_Toc343523389"/>
+      <w:bookmarkStart w:id="85" w:name="_Toc351975531"/>
+      <w:bookmarkStart w:id="86" w:name="_Toc355883378"/>
+      <w:bookmarkStart w:id="87" w:name="_Toc356481479"/>
+      <w:bookmarkStart w:id="88" w:name="_Toc359329570"/>
       <w:r>
         <w:t xml:space="preserve">3.2 </w:t>
       </w:r>
@@ -7811,14 +7948,14 @@
       <w:r>
         <w:t xml:space="preserve"> Port</w:t>
       </w:r>
-      <w:bookmarkEnd w:id="79"/>
-      <w:bookmarkEnd w:id="80"/>
+      <w:bookmarkEnd w:id="84"/>
+      <w:bookmarkEnd w:id="85"/>
       <w:r>
         <w:t>s</w:t>
       </w:r>
-      <w:bookmarkEnd w:id="81"/>
-      <w:bookmarkEnd w:id="82"/>
-      <w:bookmarkEnd w:id="83"/>
+      <w:bookmarkEnd w:id="86"/>
+      <w:bookmarkEnd w:id="87"/>
+      <w:bookmarkEnd w:id="88"/>
     </w:p>
     <w:p>
       <w:pPr>
@@ -7857,6 +7994,7 @@
       <w:pPr>
         <w:pStyle w:val="Heading2"/>
       </w:pPr>
+      <w:bookmarkStart w:id="89" w:name="_Toc359329571"/>
       <w:r>
         <w:t>3.3</w:t>
       </w:r>
@@ -7878,6 +8016,7 @@
       <w:r>
         <w:t>s</w:t>
       </w:r>
+      <w:bookmarkEnd w:id="89"/>
     </w:p>
     <w:p>
       <w:pPr>
@@ -8144,17 +8283,17 @@
       <w:pPr>
         <w:pStyle w:val="Heading2"/>
       </w:pPr>
-      <w:bookmarkStart w:id="84" w:name="_Toc343523392"/>
-      <w:bookmarkStart w:id="85" w:name="_Toc351975536"/>
-      <w:bookmarkStart w:id="86" w:name="_Toc355883379"/>
-      <w:bookmarkStart w:id="87" w:name="_Toc356481480"/>
-      <w:bookmarkStart w:id="88" w:name="_Toc357166136"/>
+      <w:bookmarkStart w:id="90" w:name="_Toc343523392"/>
+      <w:bookmarkStart w:id="91" w:name="_Toc351975536"/>
+      <w:bookmarkStart w:id="92" w:name="_Toc355883379"/>
+      <w:bookmarkStart w:id="93" w:name="_Toc356481480"/>
     </w:p>
     <w:p>
       <w:pPr>
         <w:pStyle w:val="Heading2"/>
       </w:pPr>
-      <w:bookmarkStart w:id="89" w:name="_Toc343523391"/>
+      <w:bookmarkStart w:id="94" w:name="_Toc343523391"/>
+      <w:bookmarkStart w:id="95" w:name="_Toc359329572"/>
       <w:r>
         <w:t xml:space="preserve">3.4 </w:t>
       </w:r>
@@ -8164,7 +8303,8 @@
       <w:r>
         <w:t>Configuring the Clock Generator IP Core</w:t>
       </w:r>
-      <w:bookmarkEnd w:id="89"/>
+      <w:bookmarkEnd w:id="94"/>
+      <w:bookmarkEnd w:id="95"/>
     </w:p>
     <w:p>
       <w:pPr>
@@ -9187,10 +9327,10 @@
       </w:pPr>
       <w:r>
         <w:object w:dxaOrig="7186" w:dyaOrig="3120">
-          <v:shape id="_x0000_i1052" type="#_x0000_t75" style="width:359.25pt;height:156pt" o:ole="">
+          <v:shape id="_x0000_i1038" type="#_x0000_t75" style="width:359.25pt;height:156pt" o:ole="">
             <v:imagedata r:id="rId36" o:title=""/>
           </v:shape>
-          <o:OLEObject Type="Embed" ProgID="PBrush" ShapeID="_x0000_i1052" DrawAspect="Content" ObjectID="_1432047361" r:id="rId37"/>
+          <o:OLEObject Type="Embed" ProgID="PBrush" ShapeID="_x0000_i1038" DrawAspect="Content" ObjectID="_1433072518" r:id="rId37"/>
         </w:object>
       </w:r>
     </w:p>
@@ -9211,6 +9351,7 @@
       <w:pPr>
         <w:pStyle w:val="Heading2"/>
       </w:pPr>
+      <w:bookmarkStart w:id="96" w:name="_Toc359329573"/>
       <w:r>
         <w:lastRenderedPageBreak/>
         <w:t>3.</w:t>
@@ -9228,11 +9369,11 @@
       <w:r>
         <w:t xml:space="preserve"> Assignments</w:t>
       </w:r>
-      <w:bookmarkEnd w:id="84"/>
-      <w:bookmarkEnd w:id="85"/>
-      <w:bookmarkEnd w:id="86"/>
-      <w:bookmarkEnd w:id="87"/>
-      <w:bookmarkEnd w:id="88"/>
+      <w:bookmarkEnd w:id="90"/>
+      <w:bookmarkEnd w:id="91"/>
+      <w:bookmarkEnd w:id="92"/>
+      <w:bookmarkEnd w:id="93"/>
+      <w:bookmarkEnd w:id="96"/>
     </w:p>
     <w:p>
       <w:pPr>
@@ -9619,9 +9760,9 @@
           <w:szCs w:val="36"/>
         </w:rPr>
       </w:pPr>
-      <w:bookmarkStart w:id="90" w:name="_Toc343523393"/>
-      <w:bookmarkStart w:id="91" w:name="_Toc351975537"/>
-      <w:bookmarkStart w:id="92" w:name="_Toc357166137"/>
+      <w:bookmarkStart w:id="97" w:name="_Toc343523393"/>
+      <w:bookmarkStart w:id="98" w:name="_Toc351975537"/>
+      <w:bookmarkStart w:id="99" w:name="_Toc359329574"/>
       <w:r>
         <w:rPr>
           <w:rStyle w:val="Heading1Char"/>
@@ -9637,9 +9778,9 @@
         </w:rPr>
         <w:t>roject</w:t>
       </w:r>
-      <w:bookmarkEnd w:id="90"/>
-      <w:bookmarkEnd w:id="91"/>
-      <w:bookmarkEnd w:id="92"/>
+      <w:bookmarkEnd w:id="97"/>
+      <w:bookmarkEnd w:id="98"/>
+      <w:bookmarkEnd w:id="99"/>
       <w:r>
         <w:rPr>
           <w:rFonts w:ascii="Cambria" w:hAnsi="Cambria" w:cs="Times New Roman"/>
@@ -9717,30 +9858,25 @@
           <w:szCs w:val="26"/>
         </w:rPr>
       </w:pPr>
-      <w:bookmarkStart w:id="93" w:name="_Toc348691128"/>
-      <w:bookmarkStart w:id="94" w:name="_Toc351974247"/>
-      <w:bookmarkStart w:id="95" w:name="_Toc351974388"/>
-      <w:bookmarkStart w:id="96" w:name="_Toc351974418"/>
-      <w:bookmarkStart w:id="97" w:name="_Toc351974940"/>
-      <w:bookmarkStart w:id="98" w:name="_Toc351975218"/>
-      <w:bookmarkStart w:id="99" w:name="_Toc351975247"/>
-      <w:bookmarkStart w:id="100" w:name="_Toc351975480"/>
-      <w:bookmarkStart w:id="101" w:name="_Toc351975538"/>
-      <w:bookmarkStart w:id="102" w:name="_Toc351976636"/>
-      <w:bookmarkStart w:id="103" w:name="_Toc351981386"/>
-      <w:bookmarkStart w:id="104" w:name="_Toc351983802"/>
-      <w:bookmarkStart w:id="105" w:name="_Toc351984903"/>
-      <w:bookmarkStart w:id="106" w:name="_Toc351995446"/>
-      <w:bookmarkStart w:id="107" w:name="_Toc356484107"/>
-      <w:bookmarkStart w:id="108" w:name="_Toc356484707"/>
-      <w:bookmarkStart w:id="109" w:name="_Toc357166138"/>
-      <w:bookmarkEnd w:id="93"/>
-      <w:bookmarkEnd w:id="94"/>
-      <w:bookmarkEnd w:id="95"/>
-      <w:bookmarkEnd w:id="96"/>
-      <w:bookmarkEnd w:id="97"/>
-      <w:bookmarkEnd w:id="98"/>
-      <w:bookmarkEnd w:id="99"/>
+      <w:bookmarkStart w:id="100" w:name="_Toc348691128"/>
+      <w:bookmarkStart w:id="101" w:name="_Toc351974247"/>
+      <w:bookmarkStart w:id="102" w:name="_Toc351974388"/>
+      <w:bookmarkStart w:id="103" w:name="_Toc351974418"/>
+      <w:bookmarkStart w:id="104" w:name="_Toc351974940"/>
+      <w:bookmarkStart w:id="105" w:name="_Toc351975218"/>
+      <w:bookmarkStart w:id="106" w:name="_Toc351975247"/>
+      <w:bookmarkStart w:id="107" w:name="_Toc351975480"/>
+      <w:bookmarkStart w:id="108" w:name="_Toc351975538"/>
+      <w:bookmarkStart w:id="109" w:name="_Toc351976636"/>
+      <w:bookmarkStart w:id="110" w:name="_Toc351981386"/>
+      <w:bookmarkStart w:id="111" w:name="_Toc351983802"/>
+      <w:bookmarkStart w:id="112" w:name="_Toc351984903"/>
+      <w:bookmarkStart w:id="113" w:name="_Toc351995446"/>
+      <w:bookmarkStart w:id="114" w:name="_Toc356484107"/>
+      <w:bookmarkStart w:id="115" w:name="_Toc356484707"/>
+      <w:bookmarkStart w:id="116" w:name="_Toc357166138"/>
+      <w:bookmarkStart w:id="117" w:name="_Toc359328711"/>
+      <w:bookmarkStart w:id="118" w:name="_Toc359329575"/>
       <w:bookmarkEnd w:id="100"/>
       <w:bookmarkEnd w:id="101"/>
       <w:bookmarkEnd w:id="102"/>
@@ -9751,29 +9887,38 @@
       <w:bookmarkEnd w:id="107"/>
       <w:bookmarkEnd w:id="108"/>
       <w:bookmarkEnd w:id="109"/>
-    </w:p>
-    <w:p>
-      <w:pPr>
-        <w:pStyle w:val="Heading2"/>
-      </w:pPr>
-      <w:bookmarkStart w:id="110" w:name="_Toc343523395"/>
-      <w:bookmarkStart w:id="111" w:name="_Toc351975539"/>
-      <w:bookmarkStart w:id="112" w:name="_Toc357166139"/>
-      <w:r>
-        <w:t>4</w:t>
-      </w:r>
-      <w:r>
-        <w:t xml:space="preserve">.1 </w:t>
-      </w:r>
-      <w:r>
-        <w:tab/>
-      </w:r>
-      <w:r>
-        <w:t>Creating a new C Project</w:t>
-      </w:r>
       <w:bookmarkEnd w:id="110"/>
       <w:bookmarkEnd w:id="111"/>
       <w:bookmarkEnd w:id="112"/>
+      <w:bookmarkEnd w:id="113"/>
+      <w:bookmarkEnd w:id="114"/>
+      <w:bookmarkEnd w:id="115"/>
+      <w:bookmarkEnd w:id="116"/>
+      <w:bookmarkEnd w:id="117"/>
+      <w:bookmarkEnd w:id="118"/>
+    </w:p>
+    <w:p>
+      <w:pPr>
+        <w:pStyle w:val="Heading2"/>
+      </w:pPr>
+      <w:bookmarkStart w:id="119" w:name="_Toc343523395"/>
+      <w:bookmarkStart w:id="120" w:name="_Toc351975539"/>
+      <w:bookmarkStart w:id="121" w:name="_Toc359329576"/>
+      <w:r>
+        <w:t>4</w:t>
+      </w:r>
+      <w:r>
+        <w:t xml:space="preserve">.1 </w:t>
+      </w:r>
+      <w:r>
+        <w:tab/>
+      </w:r>
+      <w:r>
+        <w:t>Creating a new C Project</w:t>
+      </w:r>
+      <w:bookmarkEnd w:id="119"/>
+      <w:bookmarkEnd w:id="120"/>
+      <w:bookmarkEnd w:id="121"/>
     </w:p>
     <w:p>
       <w:pPr>
@@ -9858,7 +10003,7 @@
       </w:r>
       <w:r>
         <w:pict>
-          <v:rect id="_x0000_i1026" style="width:468pt;height:1pt" o:hralign="center" o:hrstd="t" o:hrnoshade="t" o:hr="t" fillcolor="black [3213]" stroked="f"/>
+          <v:rect id="_x0000_i1039" style="width:468pt;height:1pt" o:hralign="center" o:hrstd="t" o:hrnoshade="t" o:hr="t" fillcolor="black [3213]" stroked="f"/>
         </w:pict>
       </w:r>
     </w:p>
@@ -9970,7 +10115,7 @@
           <w:rFonts w:ascii="Cambria" w:hAnsi="Cambria" w:cs="Times New Roman"/>
         </w:rPr>
         <w:pict>
-          <v:rect id="_x0000_i1027" style="width:468pt;height:1pt" o:hralign="center" o:hrstd="t" o:hrnoshade="t" o:hr="t" fillcolor="black [3213]" stroked="f"/>
+          <v:rect id="_x0000_i1040" style="width:468pt;height:1pt" o:hralign="center" o:hrstd="t" o:hrnoshade="t" o:hr="t" fillcolor="black [3213]" stroked="f"/>
         </w:pict>
       </w:r>
     </w:p>
@@ -10428,7 +10573,13 @@
         <w:rPr>
           <w:rFonts w:ascii="Cambria" w:hAnsi="Cambria" w:cs="Times New Roman"/>
         </w:rPr>
-        <w:t>Appendix C</w:t>
+        <w:t xml:space="preserve">Appendix </w:t>
+      </w:r>
+      <w:r>
+        <w:rPr>
+          <w:rFonts w:ascii="Cambria" w:hAnsi="Cambria" w:cs="Times New Roman"/>
+        </w:rPr>
+        <w:t>A</w:t>
       </w:r>
       <w:r>
         <w:rPr>
@@ -10520,7 +10671,7 @@
       </w:r>
       <w:r>
         <w:pict>
-          <v:rect id="_x0000_i1028" style="width:468pt;height:1pt" o:hralign="center" o:hrstd="t" o:hrnoshade="t" o:hr="t" fillcolor="black [3213]" stroked="f"/>
+          <v:rect id="_x0000_i1041" style="width:468pt;height:1pt" o:hralign="center" o:hrstd="t" o:hrnoshade="t" o:hr="t" fillcolor="black [3213]" stroked="f"/>
         </w:pict>
       </w:r>
     </w:p>
@@ -10602,7 +10753,7 @@
       </w:pPr>
       <w:r>
         <w:pict>
-          <v:rect id="_x0000_i1029" style="width:468pt;height:1pt" o:hralign="center" o:hrstd="t" o:hrnoshade="t" o:hr="t" fillcolor="black [3213]" stroked="f"/>
+          <v:rect id="_x0000_i1042" style="width:468pt;height:1pt" o:hralign="center" o:hrstd="t" o:hrnoshade="t" o:hr="t" fillcolor="black [3213]" stroked="f"/>
         </w:pict>
       </w:r>
     </w:p>
@@ -10610,12 +10761,12 @@
       <w:pPr>
         <w:pStyle w:val="Heading2"/>
       </w:pPr>
-      <w:bookmarkStart w:id="113" w:name="_Toc354666896"/>
-      <w:bookmarkStart w:id="114" w:name="_Toc355883383"/>
-      <w:bookmarkStart w:id="115" w:name="_Toc356481484"/>
-      <w:bookmarkStart w:id="116" w:name="_Toc357166140"/>
-      <w:bookmarkStart w:id="117" w:name="_Toc343523396"/>
-      <w:bookmarkStart w:id="118" w:name="_Toc351975543"/>
+      <w:bookmarkStart w:id="122" w:name="_Toc354666896"/>
+      <w:bookmarkStart w:id="123" w:name="_Toc355883383"/>
+      <w:bookmarkStart w:id="124" w:name="_Toc356481484"/>
+      <w:bookmarkStart w:id="125" w:name="_Toc343523396"/>
+      <w:bookmarkStart w:id="126" w:name="_Toc351975543"/>
+      <w:bookmarkStart w:id="127" w:name="_Toc359329577"/>
       <w:r>
         <w:lastRenderedPageBreak/>
         <w:t xml:space="preserve">4.2 </w:t>
@@ -10624,10 +10775,10 @@
         <w:tab/>
         <w:t>Adding Supporting files</w:t>
       </w:r>
-      <w:bookmarkEnd w:id="113"/>
-      <w:bookmarkEnd w:id="114"/>
-      <w:bookmarkEnd w:id="115"/>
-      <w:bookmarkEnd w:id="116"/>
+      <w:bookmarkEnd w:id="122"/>
+      <w:bookmarkEnd w:id="123"/>
+      <w:bookmarkEnd w:id="124"/>
+      <w:bookmarkEnd w:id="127"/>
     </w:p>
     <w:p>
       <w:pPr>
@@ -10660,7 +10811,13 @@
         <w:rPr>
           <w:rFonts w:ascii="Cambria" w:hAnsi="Cambria" w:cs="Times New Roman"/>
         </w:rPr>
-        <w:t>Chilipepper.h</w:t>
+        <w:t>Chilipeppe</w:t>
+      </w:r>
+      <w:r>
+        <w:rPr>
+          <w:rFonts w:ascii="Cambria" w:hAnsi="Cambria" w:cs="Times New Roman"/>
+        </w:rPr>
+        <w:t>r.h</w:t>
       </w:r>
       <w:proofErr w:type="spellEnd"/>
       <w:r>
@@ -10674,9 +10831,22 @@
         <w:rPr>
           <w:rFonts w:ascii="Cambria" w:hAnsi="Cambria" w:cs="Times New Roman"/>
         </w:rPr>
-        <w:t>githib</w:t>
+        <w:t>GitHu</w:t>
+      </w:r>
+      <w:r>
+        <w:rPr>
+          <w:rFonts w:ascii="Cambria" w:hAnsi="Cambria" w:cs="Times New Roman"/>
+        </w:rPr>
+        <w:t>b</w:t>
       </w:r>
       <w:proofErr w:type="spellEnd"/>
+      <w:r>
+        <w:rPr>
+          <w:rStyle w:val="FootnoteReference"/>
+          <w:rFonts w:ascii="Cambria" w:hAnsi="Cambria" w:cs="Times New Roman"/>
+        </w:rPr>
+        <w:footnoteReference w:id="8"/>
+      </w:r>
       <w:r>
         <w:rPr>
           <w:rFonts w:ascii="Cambria" w:hAnsi="Cambria" w:cs="Times New Roman"/>
@@ -10724,21 +10894,7 @@
             <w:rStyle w:val="Hyperlink"/>
             <w:rFonts w:ascii="Cambria" w:hAnsi="Cambria" w:cs="Times New Roman"/>
           </w:rPr>
-          <w:t>Chilipepp</w:t>
-        </w:r>
-        <w:r>
-          <w:rPr>
-            <w:rStyle w:val="Hyperlink"/>
-            <w:rFonts w:ascii="Cambria" w:hAnsi="Cambria" w:cs="Times New Roman"/>
-          </w:rPr>
-          <w:t>e</w:t>
-        </w:r>
-        <w:r>
-          <w:rPr>
-            <w:rStyle w:val="Hyperlink"/>
-            <w:rFonts w:ascii="Cambria" w:hAnsi="Cambria" w:cs="Times New Roman"/>
-          </w:rPr>
-          <w:t>r.c</w:t>
+          <w:t>Chilipepper.c</w:t>
         </w:r>
         <w:proofErr w:type="spellEnd"/>
       </w:hyperlink>
@@ -10817,7 +10973,7 @@
       </w:r>
       <w:r>
         <w:pict>
-          <v:rect id="_x0000_i1030" style="width:468pt;height:1pt" o:hralign="center" o:hrstd="t" o:hrnoshade="t" o:hr="t" fillcolor="black [3213]" stroked="f"/>
+          <v:rect id="_x0000_i1043" style="width:468pt;height:1pt" o:hralign="center" o:hrstd="t" o:hrnoshade="t" o:hr="t" fillcolor="black [3213]" stroked="f"/>
         </w:pict>
       </w:r>
     </w:p>
@@ -10906,7 +11062,7 @@
       </w:pPr>
       <w:r>
         <w:pict>
-          <v:rect id="_x0000_i1031" style="width:468pt;height:1pt" o:hralign="center" o:hrstd="t" o:hrnoshade="t" o:hr="t" fillcolor="black [3213]" stroked="f"/>
+          <v:rect id="_x0000_i1044" style="width:468pt;height:1pt" o:hralign="center" o:hrstd="t" o:hrnoshade="t" o:hr="t" fillcolor="black [3213]" stroked="f"/>
         </w:pict>
       </w:r>
     </w:p>
@@ -10979,52 +11135,40 @@
         <w:rPr>
           <w:rFonts w:asciiTheme="majorHAnsi" w:hAnsiTheme="majorHAnsi"/>
         </w:rPr>
-        <w:t xml:space="preserve"> all cores except</w:t>
+        <w:t xml:space="preserve"> all </w:t>
       </w:r>
       <w:r>
         <w:rPr>
           <w:rFonts w:asciiTheme="majorHAnsi" w:hAnsiTheme="majorHAnsi"/>
         </w:rPr>
-        <w:t xml:space="preserve"> the </w:t>
+        <w:t xml:space="preserve">cores </w:t>
       </w:r>
       <w:r>
         <w:rPr>
           <w:rFonts w:asciiTheme="majorHAnsi" w:hAnsiTheme="majorHAnsi"/>
         </w:rPr>
-        <w:t>TX_DRIVER</w:t>
-      </w:r>
+        <w:t>for this Lab.</w:t>
+      </w:r>
+    </w:p>
+    <w:bookmarkStart w:id="128" w:name="_MON_1427291402"/>
+    <w:bookmarkEnd w:id="128"/>
+    <w:p>
+      <w:pPr>
+        <w:jc w:val="center"/>
+      </w:pPr>
       <w:r>
         <w:rPr>
           <w:rFonts w:asciiTheme="majorHAnsi" w:hAnsiTheme="majorHAnsi"/>
         </w:rPr>
-        <w:t xml:space="preserve"> and DAC_DRIVER cores</w:t>
-      </w:r>
-      <w:r>
-        <w:rPr>
-          <w:rFonts w:asciiTheme="majorHAnsi" w:hAnsiTheme="majorHAnsi"/>
-        </w:rPr>
-        <w:t xml:space="preserve"> for this Lab.</w:t>
-      </w:r>
-    </w:p>
-    <w:bookmarkStart w:id="119" w:name="_MON_1427291402"/>
-    <w:bookmarkEnd w:id="119"/>
-    <w:p>
-      <w:pPr>
-        <w:jc w:val="center"/>
-      </w:pPr>
-      <w:r>
-        <w:rPr>
-          <w:rFonts w:asciiTheme="majorHAnsi" w:hAnsiTheme="majorHAnsi"/>
-        </w:rPr>
         <w:object w:dxaOrig="3074" w:dyaOrig="1594">
-          <v:shape id="_x0000_i1054" type="#_x0000_t75" style="width:153.75pt;height:79.5pt" o:ole="">
+          <v:shape id="_x0000_i1045" type="#_x0000_t75" style="width:153.75pt;height:79.5pt" o:ole="" o:bordertopcolor="this" o:borderleftcolor="this" o:borderbottomcolor="this" o:borderrightcolor="this">
             <v:imagedata r:id="rId43" o:title=""/>
             <w10:bordertop type="single" width="6"/>
             <w10:borderleft type="single" width="6"/>
             <w10:borderbottom type="single" width="6"/>
             <w10:borderright type="single" width="6"/>
           </v:shape>
-          <o:OLEObject Type="Embed" ProgID="Word.OpenDocumentText.12" ShapeID="_x0000_i1054" DrawAspect="Content" ObjectID="_1432047362" r:id="rId44"/>
+          <o:OLEObject Type="Embed" ProgID="Word.OpenDocumentText.12" ShapeID="_x0000_i1045" DrawAspect="Content" ObjectID="_1433072519" r:id="rId44"/>
         </w:object>
       </w:r>
     </w:p>
@@ -11111,7 +11255,7 @@
       </w:r>
       <w:r>
         <w:pict>
-          <v:rect id="_x0000_i1032" style="width:468pt;height:1pt" o:hralign="center" o:hrstd="t" o:hrnoshade="t" o:hr="t" fillcolor="black [3213]" stroked="f"/>
+          <v:rect id="_x0000_i1046" style="width:468pt;height:1pt" o:hralign="center" o:hrstd="t" o:hrnoshade="t" o:hr="t" fillcolor="black [3213]" stroked="f"/>
         </w:pict>
       </w:r>
     </w:p>
@@ -11167,7 +11311,7 @@
           <w:rFonts w:ascii="Cambria" w:hAnsi="Cambria" w:cs="Times New Roman"/>
         </w:rPr>
         <w:pict>
-          <v:rect id="_x0000_i1033" style="width:468pt;height:1pt" o:hralign="center" o:hrstd="t" o:hrnoshade="t" o:hr="t" fillcolor="black [3213]" stroked="f"/>
+          <v:rect id="_x0000_i1047" style="width:468pt;height:1pt" o:hralign="center" o:hrstd="t" o:hrnoshade="t" o:hr="t" fillcolor="black [3213]" stroked="f"/>
         </w:pict>
       </w:r>
     </w:p>
@@ -11176,10 +11320,10 @@
       <w:pPr>
         <w:pStyle w:val="Heading2"/>
       </w:pPr>
-      <w:bookmarkStart w:id="120" w:name="_Toc355883384"/>
-      <w:bookmarkStart w:id="121" w:name="_Toc356481485"/>
-      <w:bookmarkStart w:id="122" w:name="_Toc357166141"/>
-      <w:bookmarkEnd w:id="117"/>
+      <w:bookmarkStart w:id="129" w:name="_Toc355883384"/>
+      <w:bookmarkStart w:id="130" w:name="_Toc356481485"/>
+      <w:bookmarkStart w:id="131" w:name="_Toc359329578"/>
+      <w:bookmarkEnd w:id="125"/>
       <w:r>
         <w:lastRenderedPageBreak/>
         <w:t xml:space="preserve">4.3 </w:t>
@@ -11192,9 +11336,9 @@
       <w:r>
         <w:t>iMPACT</w:t>
       </w:r>
-      <w:bookmarkEnd w:id="120"/>
-      <w:bookmarkEnd w:id="121"/>
-      <w:bookmarkEnd w:id="122"/>
+      <w:bookmarkEnd w:id="129"/>
+      <w:bookmarkEnd w:id="130"/>
+      <w:bookmarkEnd w:id="131"/>
       <w:proofErr w:type="spellEnd"/>
     </w:p>
     <w:p>
@@ -11690,10 +11834,10 @@
           <w:rFonts w:ascii="Cambria" w:hAnsi="Cambria" w:cs="Times New Roman"/>
         </w:rPr>
         <w:object w:dxaOrig="9091" w:dyaOrig="6046">
-          <v:shape id="_x0000_i1034" type="#_x0000_t75" style="width:454.5pt;height:302.25pt" o:ole="">
+          <v:shape id="_x0000_i1048" type="#_x0000_t75" style="width:454.5pt;height:302.25pt" o:ole="">
             <v:imagedata r:id="rId45" o:title=""/>
           </v:shape>
-          <o:OLEObject Type="Embed" ProgID="PBrush" ShapeID="_x0000_i1034" DrawAspect="Content" ObjectID="_1432047363" r:id="rId46"/>
+          <o:OLEObject Type="Embed" ProgID="PBrush" ShapeID="_x0000_i1048" DrawAspect="Content" ObjectID="_1433072520" r:id="rId46"/>
         </w:object>
       </w:r>
     </w:p>
@@ -11738,11 +11882,11 @@
       <w:pPr>
         <w:pStyle w:val="Heading2"/>
       </w:pPr>
-      <w:bookmarkStart w:id="123" w:name="_Toc343523397"/>
-      <w:bookmarkStart w:id="124" w:name="_Toc354666898"/>
-      <w:bookmarkStart w:id="125" w:name="_Toc355883385"/>
-      <w:bookmarkStart w:id="126" w:name="_Toc356481486"/>
-      <w:bookmarkStart w:id="127" w:name="_Toc357166142"/>
+      <w:bookmarkStart w:id="132" w:name="_Toc343523397"/>
+      <w:bookmarkStart w:id="133" w:name="_Toc354666898"/>
+      <w:bookmarkStart w:id="134" w:name="_Toc355883385"/>
+      <w:bookmarkStart w:id="135" w:name="_Toc356481486"/>
+      <w:bookmarkStart w:id="136" w:name="_Toc359329579"/>
       <w:r>
         <w:t xml:space="preserve">4.4 </w:t>
       </w:r>
@@ -11752,11 +11896,11 @@
       <w:r>
         <w:t>Debugging with SDK</w:t>
       </w:r>
-      <w:bookmarkEnd w:id="123"/>
-      <w:bookmarkEnd w:id="124"/>
-      <w:bookmarkEnd w:id="125"/>
-      <w:bookmarkEnd w:id="126"/>
-      <w:bookmarkEnd w:id="127"/>
+      <w:bookmarkEnd w:id="132"/>
+      <w:bookmarkEnd w:id="133"/>
+      <w:bookmarkEnd w:id="134"/>
+      <w:bookmarkEnd w:id="135"/>
+      <w:bookmarkEnd w:id="136"/>
     </w:p>
     <w:p>
       <w:pPr>
@@ -11919,10 +12063,10 @@
           <w:rFonts w:ascii="Cambria" w:hAnsi="Cambria" w:cs="Times New Roman"/>
         </w:rPr>
         <w:object w:dxaOrig="225" w:dyaOrig="150">
-          <v:shape id="_x0000_i1035" type="#_x0000_t75" style="width:11.25pt;height:7.5pt" o:ole="">
+          <v:shape id="_x0000_i1049" type="#_x0000_t75" style="width:11.25pt;height:7.5pt" o:ole="">
             <v:imagedata r:id="rId47" o:title=""/>
           </v:shape>
-          <o:OLEObject Type="Embed" ProgID="PBrush" ShapeID="_x0000_i1035" DrawAspect="Content" ObjectID="_1432047364" r:id="rId48"/>
+          <o:OLEObject Type="Embed" ProgID="PBrush" ShapeID="_x0000_i1049" DrawAspect="Content" ObjectID="_1433072521" r:id="rId48"/>
         </w:object>
       </w:r>
       <w:r>
@@ -11963,7 +12107,7 @@
           <w:szCs w:val="36"/>
         </w:rPr>
       </w:pPr>
-      <w:bookmarkStart w:id="128" w:name="_Toc357166143"/>
+      <w:bookmarkStart w:id="137" w:name="_Toc359329580"/>
       <w:r>
         <w:rPr>
           <w:rStyle w:val="Heading1Char"/>
@@ -11972,8 +12116,8 @@
         <w:lastRenderedPageBreak/>
         <w:t>Testing and Design Verification</w:t>
       </w:r>
-      <w:bookmarkEnd w:id="118"/>
-      <w:bookmarkEnd w:id="128"/>
+      <w:bookmarkEnd w:id="126"/>
+      <w:bookmarkEnd w:id="137"/>
       <w:r>
         <w:rPr>
           <w:rFonts w:ascii="Cambria" w:hAnsi="Cambria" w:cs="Times New Roman"/>
@@ -12008,8 +12152,8 @@
       <w:pPr>
         <w:pStyle w:val="Heading2"/>
       </w:pPr>
-      <w:bookmarkStart w:id="129" w:name="_Toc351975544"/>
-      <w:bookmarkStart w:id="130" w:name="_Toc357166144"/>
+      <w:bookmarkStart w:id="138" w:name="_Toc351975544"/>
+      <w:bookmarkStart w:id="139" w:name="_Toc359329581"/>
       <w:r>
         <w:t>5.1</w:t>
       </w:r>
@@ -12017,11 +12161,11 @@
         <w:tab/>
         <w:t xml:space="preserve">Verification with </w:t>
       </w:r>
-      <w:bookmarkEnd w:id="129"/>
+      <w:bookmarkEnd w:id="138"/>
       <w:r>
         <w:t>Terminal</w:t>
       </w:r>
-      <w:bookmarkEnd w:id="130"/>
+      <w:bookmarkEnd w:id="139"/>
     </w:p>
     <w:p>
       <w:pPr>
@@ -12139,10 +12283,10 @@
           <w:rFonts w:ascii="Cambria" w:hAnsi="Cambria"/>
         </w:rPr>
         <w:object w:dxaOrig="5941" w:dyaOrig="5191">
-          <v:shape id="_x0000_i1036" type="#_x0000_t75" style="width:297pt;height:259.5pt" o:ole="">
+          <v:shape id="_x0000_i1050" type="#_x0000_t75" style="width:297pt;height:259.5pt" o:ole="">
             <v:imagedata r:id="rId49" o:title=""/>
           </v:shape>
-          <o:OLEObject Type="Embed" ProgID="PBrush" ShapeID="_x0000_i1036" DrawAspect="Content" ObjectID="_1432047365" r:id="rId50"/>
+          <o:OLEObject Type="Embed" ProgID="PBrush" ShapeID="_x0000_i1050" DrawAspect="Content" ObjectID="_1433072522" r:id="rId50"/>
         </w:object>
       </w:r>
     </w:p>
@@ -12176,7 +12320,7 @@
           <w:rPr>
             <w:noProof/>
           </w:rPr>
-          <w:t>2</w:t>
+          <w:t>1</w:t>
         </w:r>
       </w:fldSimple>
       <w:r>
@@ -12428,13 +12572,13 @@
       <w:pPr>
         <w:pStyle w:val="AppendixHeading"/>
       </w:pPr>
-      <w:bookmarkStart w:id="131" w:name="_Toc357166149"/>
+      <w:bookmarkStart w:id="140" w:name="_Toc359329582"/>
       <w:proofErr w:type="spellStart"/>
       <w:r>
         <w:lastRenderedPageBreak/>
         <w:t>main.c</w:t>
       </w:r>
-      <w:bookmarkEnd w:id="131"/>
+      <w:bookmarkEnd w:id="140"/>
       <w:proofErr w:type="spellEnd"/>
     </w:p>
     <w:p>
@@ -12466,8 +12610,8 @@
         <w:t>main.c</w:t>
       </w:r>
       <w:proofErr w:type="spellEnd"/>
-      <w:bookmarkStart w:id="132" w:name="_MON_1430664934"/>
-      <w:bookmarkEnd w:id="132"/>
+      <w:bookmarkStart w:id="141" w:name="_MON_1430664934"/>
+      <w:bookmarkEnd w:id="141"/>
       <w:r>
         <w:rPr>
           <w:rFonts w:ascii="Courier New" w:hAnsi="Courier New" w:cs="Courier New"/>
@@ -12476,13 +12620,13 @@
           <w:szCs w:val="20"/>
         </w:rPr>
         <w:object w:dxaOrig="9360" w:dyaOrig="11102">
-          <v:shape id="_x0000_i1037" type="#_x0000_t75" style="width:468pt;height:555pt" o:ole="" o:bordertopcolor="this" o:borderleftcolor="this" o:borderrightcolor="this">
+          <v:shape id="_x0000_i1051" type="#_x0000_t75" style="width:468pt;height:555pt" o:ole="" o:bordertopcolor="this" o:borderleftcolor="this" o:borderrightcolor="this">
             <v:imagedata r:id="rId51" o:title=""/>
             <w10:bordertop type="single" width="4"/>
             <w10:borderleft type="single" width="4"/>
             <w10:borderright type="single" width="4"/>
           </v:shape>
-          <o:OLEObject Type="Embed" ProgID="Word.OpenDocumentText.12" ShapeID="_x0000_i1037" DrawAspect="Content" ObjectID="_1432047366" r:id="rId52"/>
+          <o:OLEObject Type="Embed" ProgID="Word.OpenDocumentText.12" ShapeID="_x0000_i1051" DrawAspect="Content" ObjectID="_1433072523" r:id="rId52"/>
         </w:object>
       </w:r>
     </w:p>
@@ -12496,8 +12640,8 @@
         </w:rPr>
       </w:pPr>
     </w:p>
-    <w:bookmarkStart w:id="133" w:name="_MON_1430664963"/>
-    <w:bookmarkEnd w:id="133"/>
+    <w:bookmarkStart w:id="142" w:name="_MON_1430664963"/>
+    <w:bookmarkEnd w:id="142"/>
     <w:p>
       <w:pPr>
         <w:rPr>
@@ -12515,13 +12659,13 @@
           <w:szCs w:val="20"/>
         </w:rPr>
         <w:object w:dxaOrig="9360" w:dyaOrig="11555">
-          <v:shape id="_x0000_i1038" type="#_x0000_t75" style="width:468pt;height:577.5pt" o:ole="" o:borderleftcolor="this" o:borderbottomcolor="this" o:borderrightcolor="this">
+          <v:shape id="_x0000_i1052" type="#_x0000_t75" style="width:468pt;height:577.5pt" o:ole="" o:borderleftcolor="this" o:borderbottomcolor="this" o:borderrightcolor="this">
             <v:imagedata r:id="rId53" o:title=""/>
             <w10:borderleft type="single" width="4"/>
             <w10:borderbottom type="single" width="4"/>
             <w10:borderright type="single" width="4"/>
           </v:shape>
-          <o:OLEObject Type="Embed" ProgID="Word.OpenDocumentText.12" ShapeID="_x0000_i1038" DrawAspect="Content" ObjectID="_1432047367" r:id="rId54"/>
+          <o:OLEObject Type="Embed" ProgID="Word.OpenDocumentText.12" ShapeID="_x0000_i1052" DrawAspect="Content" ObjectID="_1433072524" r:id="rId54"/>
         </w:object>
       </w:r>
     </w:p>
@@ -12539,10 +12683,12 @@
       <w:pPr>
         <w:pStyle w:val="AppendixHeading"/>
       </w:pPr>
+      <w:bookmarkStart w:id="143" w:name="_Toc359329583"/>
       <w:r>
         <w:lastRenderedPageBreak/>
         <w:t>UCF file</w:t>
       </w:r>
+      <w:bookmarkEnd w:id="143"/>
     </w:p>
     <w:p>
       <w:pPr>
@@ -12579,26 +12725,26 @@
       <w:proofErr w:type="gramEnd"/>
     </w:p>
     <w:p/>
-    <w:bookmarkStart w:id="134" w:name="_MON_1422444579"/>
-    <w:bookmarkEnd w:id="134"/>
+    <w:bookmarkStart w:id="144" w:name="_MON_1422444579"/>
+    <w:bookmarkEnd w:id="144"/>
     <w:p>
       <w:r>
         <w:object w:dxaOrig="9360" w:dyaOrig="9366">
-          <v:shape id="_x0000_i1051" type="#_x0000_t75" style="width:462.75pt;height:462.75pt" o:ole="" o:bordertopcolor="this" o:borderleftcolor="this" o:borderrightcolor="this">
+          <v:shape id="_x0000_i1053" type="#_x0000_t75" style="width:462.75pt;height:462.75pt" o:ole="" o:bordertopcolor="this" o:borderleftcolor="this" o:borderrightcolor="this">
             <v:imagedata r:id="rId55" o:title=""/>
             <w10:bordertop type="single" width="6"/>
             <w10:borderleft type="single" width="6"/>
             <w10:borderright type="single" width="6"/>
           </v:shape>
-          <o:OLEObject Type="Embed" ProgID="Word.OpenDocumentText.12" ShapeID="_x0000_i1051" DrawAspect="Content" ObjectID="_1432047368" r:id="rId56"/>
+          <o:OLEObject Type="Embed" ProgID="Word.OpenDocumentText.12" ShapeID="_x0000_i1053" DrawAspect="Content" ObjectID="_1433072525" r:id="rId56"/>
         </w:object>
       </w:r>
     </w:p>
     <w:p/>
     <w:p/>
     <w:p/>
-    <w:bookmarkStart w:id="135" w:name="_MON_1432040961"/>
-    <w:bookmarkEnd w:id="135"/>
+    <w:bookmarkStart w:id="145" w:name="_MON_1432040961"/>
+    <w:bookmarkEnd w:id="145"/>
     <w:p>
       <w:pPr>
         <w:rPr>
@@ -12616,13 +12762,13 @@
           <w:szCs w:val="20"/>
         </w:rPr>
         <w:object w:dxaOrig="9360" w:dyaOrig="8333">
-          <v:shape id="_x0000_i1053" type="#_x0000_t75" style="width:468pt;height:417pt" o:ole="">
+          <v:shape id="_x0000_i1054" type="#_x0000_t75" style="width:468pt;height:417pt" o:ole="" o:borderleftcolor="this" o:borderbottomcolor="this" o:borderrightcolor="this">
             <v:imagedata r:id="rId57" o:title=""/>
             <w10:borderleft type="single" width="6"/>
             <w10:borderbottom type="single" width="6"/>
             <w10:borderright type="single" width="6"/>
           </v:shape>
-          <o:OLEObject Type="Embed" ProgID="Word.OpenDocumentText.12" ShapeID="_x0000_i1053" DrawAspect="Content" ObjectID="_1432047369" r:id="rId58"/>
+          <o:OLEObject Type="Embed" ProgID="Word.OpenDocumentText.12" ShapeID="_x0000_i1054" DrawAspect="Content" ObjectID="_1433072526" r:id="rId58"/>
         </w:object>
       </w:r>
     </w:p>
@@ -12673,9 +12819,9 @@
       <w:tblLook w:val="04A0"/>
     </w:tblPr>
     <w:tblGrid>
-      <w:gridCol w:w="4309"/>
-      <w:gridCol w:w="958"/>
-      <w:gridCol w:w="4309"/>
+      <w:gridCol w:w="4283"/>
+      <w:gridCol w:w="1009"/>
+      <w:gridCol w:w="4284"/>
     </w:tblGrid>
     <w:tr>
       <w:trPr>
@@ -12743,7 +12889,7 @@
               <w:bCs/>
               <w:noProof/>
             </w:rPr>
-            <w:t>2</w:t>
+            <w:t>16</w:t>
           </w:r>
           <w:r>
             <w:rPr>
@@ -12995,10 +13141,7 @@
         <w:footnoteRef/>
       </w:r>
       <w:r>
-        <w:t xml:space="preserve"> Issue can be found at</w:t>
-      </w:r>
-      <w:r>
-        <w:t xml:space="preserve"> </w:t>
+        <w:t xml:space="preserve"> Issue can be found at </w:t>
       </w:r>
       <w:r>
         <w:t>http://www.xilinx.com/support/answers/51739.htm</w:t>
@@ -13022,6 +13165,30 @@
       <w:r>
         <w:t>http://www.xilinx.com/support/answers/35443.htm</w:t>
       </w:r>
+    </w:p>
+  </w:footnote>
+  <w:footnote w:id="8">
+    <w:p>
+      <w:pPr>
+        <w:pStyle w:val="FootnoteText"/>
+      </w:pPr>
+      <w:r>
+        <w:rPr>
+          <w:rStyle w:val="FootnoteReference"/>
+        </w:rPr>
+        <w:footnoteRef/>
+      </w:r>
+      <w:r>
+        <w:t xml:space="preserve"> </w:t>
+      </w:r>
+      <w:hyperlink r:id="rId1" w:history="1">
+        <w:r>
+          <w:rPr>
+            <w:rStyle w:val="Hyperlink"/>
+          </w:rPr>
+          <w:t>https://github.com/Toyon/Chilipepper</w:t>
+        </w:r>
+      </w:hyperlink>
     </w:p>
   </w:footnote>
 </w:footnotes>
@@ -19469,7 +19636,7 @@
 
 <file path=customXml/item1.xml><?xml version="1.0" encoding="utf-8"?>
 <CoverPageProperties xmlns="http://schemas.microsoft.com/office/2006/coverPageProps">
-  <PublishDate>2013-06-06T00:00:00</PublishDate>
+  <PublishDate>2013-06-18T00:00:00</PublishDate>
   <Abstract/>
   <CompanyAddress/>
   <CompanyPhone/>
@@ -19491,7 +19658,7 @@
 </file>
 
 <file path=customXml/itemProps2.xml><?xml version="1.0" encoding="utf-8"?>
-<ds:datastoreItem xmlns:ds="http://schemas.openxmlformats.org/officeDocument/2006/customXml" ds:itemID="{510FA512-D3D5-4909-BC0F-CC7BD691BCB6}">
+<ds:datastoreItem xmlns:ds="http://schemas.openxmlformats.org/officeDocument/2006/customXml" ds:itemID="{09C9AA71-B4C6-4B13-B107-9C3CBECBB203}">
   <ds:schemaRefs>
     <ds:schemaRef ds:uri="http://schemas.openxmlformats.org/officeDocument/2006/bibliography"/>
   </ds:schemaRefs>

</xml_diff>

<commit_message>
fixed lab 9 UCF declarations
</commit_message>
<xml_diff>
--- a/Labs/Lab_9/DemoFilesAndDocumentation/Tutorial/Lab_9.docx
+++ b/Labs/Lab_9/DemoFilesAndDocumentation/Tutorial/Lab_9.docx
@@ -4501,7 +4501,7 @@
             <w10:borderbottom type="single" width="6"/>
             <w10:borderright type="single" width="6"/>
           </v:shape>
-          <o:OLEObject Type="Embed" ProgID="PBrush" ShapeID="_x0000_i1025" DrawAspect="Content" ObjectID="_1433072505" r:id="rId10"/>
+          <o:OLEObject Type="Embed" ProgID="PBrush" ShapeID="_x0000_i1025" DrawAspect="Content" ObjectID="_1439126395" r:id="rId10"/>
         </w:object>
       </w:r>
     </w:p>
@@ -5245,7 +5245,7 @@
           <v:shape id="_x0000_i1026" type="#_x0000_t75" style="width:421.5pt;height:330.75pt" o:ole="">
             <v:imagedata r:id="rId11" o:title=""/>
           </v:shape>
-          <o:OLEObject Type="Embed" ProgID="PBrush" ShapeID="_x0000_i1026" DrawAspect="Content" ObjectID="_1433072506" r:id="rId12"/>
+          <o:OLEObject Type="Embed" ProgID="PBrush" ShapeID="_x0000_i1026" DrawAspect="Content" ObjectID="_1439126396" r:id="rId12"/>
         </w:object>
       </w:r>
     </w:p>
@@ -5757,7 +5757,7 @@
           <v:shape id="_x0000_i1027" type="#_x0000_t75" style="width:463.5pt;height:382.5pt" o:ole="">
             <v:imagedata r:id="rId13" o:title=""/>
           </v:shape>
-          <o:OLEObject Type="Embed" ProgID="PBrush" ShapeID="_x0000_i1027" DrawAspect="Content" ObjectID="_1433072507" r:id="rId14"/>
+          <o:OLEObject Type="Embed" ProgID="PBrush" ShapeID="_x0000_i1027" DrawAspect="Content" ObjectID="_1439126397" r:id="rId14"/>
         </w:object>
       </w:r>
     </w:p>
@@ -5777,7 +5777,7 @@
           <v:shape id="_x0000_i1028" type="#_x0000_t75" style="width:446.25pt;height:179.25pt" o:ole="">
             <v:imagedata r:id="rId15" o:title=""/>
           </v:shape>
-          <o:OLEObject Type="Embed" ProgID="PBrush" ShapeID="_x0000_i1028" DrawAspect="Content" ObjectID="_1433072508" r:id="rId16"/>
+          <o:OLEObject Type="Embed" ProgID="PBrush" ShapeID="_x0000_i1028" DrawAspect="Content" ObjectID="_1439126398" r:id="rId16"/>
         </w:object>
       </w:r>
     </w:p>
@@ -5886,7 +5886,7 @@
           <v:shape id="_x0000_i1029" type="#_x0000_t75" style="width:334.5pt;height:318pt" o:ole="">
             <v:imagedata r:id="rId17" o:title=""/>
           </v:shape>
-          <o:OLEObject Type="Embed" ProgID="PBrush" ShapeID="_x0000_i1029" DrawAspect="Content" ObjectID="_1433072509" r:id="rId18"/>
+          <o:OLEObject Type="Embed" ProgID="PBrush" ShapeID="_x0000_i1029" DrawAspect="Content" ObjectID="_1439126399" r:id="rId18"/>
         </w:object>
       </w:r>
     </w:p>
@@ -6219,8 +6219,8 @@
       <w:bookmarkStart w:id="37" w:name="_Toc343523384"/>
       <w:bookmarkStart w:id="38" w:name="_Toc351975525"/>
       <w:bookmarkStart w:id="39" w:name="_Toc356481472"/>
-      <w:bookmarkStart w:id="40" w:name="_Toc343252530"/>
-      <w:bookmarkStart w:id="41" w:name="_Toc359329562"/>
+      <w:bookmarkStart w:id="40" w:name="_Toc359329562"/>
+      <w:bookmarkStart w:id="41" w:name="_Toc343252530"/>
       <w:r>
         <w:t xml:space="preserve">2.1 </w:t>
       </w:r>
@@ -6233,7 +6233,7 @@
       <w:bookmarkEnd w:id="37"/>
       <w:bookmarkEnd w:id="38"/>
       <w:bookmarkEnd w:id="39"/>
-      <w:bookmarkEnd w:id="41"/>
+      <w:bookmarkEnd w:id="40"/>
     </w:p>
     <w:p>
       <w:pPr>
@@ -6323,7 +6323,7 @@
           <v:shape id="_x0000_i1030" type="#_x0000_t75" style="width:298.5pt;height:334.5pt" o:ole="">
             <v:imagedata r:id="rId19" o:title=""/>
           </v:shape>
-          <o:OLEObject Type="Embed" ProgID="PBrush" ShapeID="_x0000_i1030" DrawAspect="Content" ObjectID="_1433072510" r:id="rId20"/>
+          <o:OLEObject Type="Embed" ProgID="PBrush" ShapeID="_x0000_i1030" DrawAspect="Content" ObjectID="_1439126400" r:id="rId20"/>
         </w:object>
       </w:r>
     </w:p>
@@ -6429,10 +6429,10 @@
         <w:pStyle w:val="Heading2"/>
       </w:pPr>
       <w:bookmarkStart w:id="42" w:name="_Toc356481474"/>
-      <w:bookmarkStart w:id="43" w:name="_Toc351975526"/>
-      <w:bookmarkStart w:id="44" w:name="_Toc355883372"/>
-      <w:bookmarkStart w:id="45" w:name="_Toc356481473"/>
-      <w:bookmarkStart w:id="46" w:name="_Toc359329563"/>
+      <w:bookmarkStart w:id="43" w:name="_Toc359329563"/>
+      <w:bookmarkStart w:id="44" w:name="_Toc351975526"/>
+      <w:bookmarkStart w:id="45" w:name="_Toc355883372"/>
+      <w:bookmarkStart w:id="46" w:name="_Toc356481473"/>
       <w:r>
         <w:lastRenderedPageBreak/>
         <w:t xml:space="preserve">2.2 </w:t>
@@ -6450,7 +6450,7 @@
         <w:t xml:space="preserve"> driver Simulink Design</w:t>
       </w:r>
       <w:bookmarkEnd w:id="42"/>
-      <w:bookmarkEnd w:id="46"/>
+      <w:bookmarkEnd w:id="43"/>
     </w:p>
     <w:p>
       <w:pPr>
@@ -6539,7 +6539,7 @@
           <v:shape id="_x0000_i1031" type="#_x0000_t75" style="width:458.25pt;height:369pt" o:ole="">
             <v:imagedata r:id="rId21" o:title=""/>
           </v:shape>
-          <o:OLEObject Type="Embed" ProgID="PBrush" ShapeID="_x0000_i1031" DrawAspect="Content" ObjectID="_1433072511" r:id="rId22"/>
+          <o:OLEObject Type="Embed" ProgID="PBrush" ShapeID="_x0000_i1031" DrawAspect="Content" ObjectID="_1439126401" r:id="rId22"/>
         </w:object>
       </w:r>
     </w:p>
@@ -6776,7 +6776,7 @@
           <v:shape id="_x0000_i1032" type="#_x0000_t75" style="width:411pt;height:354.75pt" o:ole="">
             <v:imagedata r:id="rId24" o:title=""/>
           </v:shape>
-          <o:OLEObject Type="Embed" ProgID="PBrush" ShapeID="_x0000_i1032" DrawAspect="Content" ObjectID="_1433072512" r:id="rId25"/>
+          <o:OLEObject Type="Embed" ProgID="PBrush" ShapeID="_x0000_i1032" DrawAspect="Content" ObjectID="_1439126402" r:id="rId25"/>
         </w:object>
       </w:r>
     </w:p>
@@ -6918,9 +6918,9 @@
       <w:r>
         <w:t xml:space="preserve"> Simulink Design</w:t>
       </w:r>
-      <w:bookmarkEnd w:id="43"/>
       <w:bookmarkEnd w:id="44"/>
       <w:bookmarkEnd w:id="45"/>
+      <w:bookmarkEnd w:id="46"/>
       <w:bookmarkEnd w:id="49"/>
     </w:p>
     <w:p>
@@ -7016,7 +7016,7 @@
           <v:shape id="_x0000_i1033" type="#_x0000_t75" style="width:411pt;height:264pt" o:ole="">
             <v:imagedata r:id="rId26" o:title=""/>
           </v:shape>
-          <o:OLEObject Type="Embed" ProgID="PBrush" ShapeID="_x0000_i1033" DrawAspect="Content" ObjectID="_1433072513" r:id="rId27"/>
+          <o:OLEObject Type="Embed" ProgID="PBrush" ShapeID="_x0000_i1033" DrawAspect="Content" ObjectID="_1439126403" r:id="rId27"/>
         </w:object>
       </w:r>
     </w:p>
@@ -7054,7 +7054,7 @@
       </w:pPr>
       <w:bookmarkStart w:id="50" w:name="_Toc343523386"/>
       <w:bookmarkStart w:id="51" w:name="_Toc351975528"/>
-      <w:bookmarkEnd w:id="40"/>
+      <w:bookmarkEnd w:id="41"/>
     </w:p>
     <w:p>
       <w:pPr>
@@ -7283,7 +7283,7 @@
           <v:shape id="_x0000_i1034" type="#_x0000_t75" style="width:374.25pt;height:329.25pt" o:ole="">
             <v:imagedata r:id="rId28" o:title=""/>
           </v:shape>
-          <o:OLEObject Type="Embed" ProgID="PBrush" ShapeID="_x0000_i1034" DrawAspect="Content" ObjectID="_1433072514" r:id="rId29"/>
+          <o:OLEObject Type="Embed" ProgID="PBrush" ShapeID="_x0000_i1034" DrawAspect="Content" ObjectID="_1439126404" r:id="rId29"/>
         </w:object>
       </w:r>
     </w:p>
@@ -7317,7 +7317,7 @@
           <v:shape id="_x0000_i1035" type="#_x0000_t75" style="width:348pt;height:488.25pt" o:ole="">
             <v:imagedata r:id="rId30" o:title=""/>
           </v:shape>
-          <o:OLEObject Type="Embed" ProgID="PBrush" ShapeID="_x0000_i1035" DrawAspect="Content" ObjectID="_1433072515" r:id="rId31"/>
+          <o:OLEObject Type="Embed" ProgID="PBrush" ShapeID="_x0000_i1035" DrawAspect="Content" ObjectID="_1439126405" r:id="rId31"/>
         </w:object>
       </w:r>
     </w:p>
@@ -7345,7 +7345,7 @@
           <v:shape id="_x0000_i1036" type="#_x0000_t75" style="width:455.25pt;height:488.25pt" o:ole="">
             <v:imagedata r:id="rId32" o:title=""/>
           </v:shape>
-          <o:OLEObject Type="Embed" ProgID="PBrush" ShapeID="_x0000_i1036" DrawAspect="Content" ObjectID="_1433072516" r:id="rId33"/>
+          <o:OLEObject Type="Embed" ProgID="PBrush" ShapeID="_x0000_i1036" DrawAspect="Content" ObjectID="_1439126406" r:id="rId33"/>
         </w:object>
       </w:r>
     </w:p>
@@ -7895,7 +7895,7 @@
             <w10:borderbottom type="single" width="4"/>
             <w10:borderright type="single" width="4"/>
           </v:shape>
-          <o:OLEObject Type="Embed" ProgID="PBrush" ShapeID="_x0000_i1037" DrawAspect="Content" ObjectID="_1433072517" r:id="rId35"/>
+          <o:OLEObject Type="Embed" ProgID="PBrush" ShapeID="_x0000_i1037" DrawAspect="Content" ObjectID="_1439126407" r:id="rId35"/>
         </w:object>
       </w:r>
     </w:p>
@@ -9330,7 +9330,7 @@
           <v:shape id="_x0000_i1038" type="#_x0000_t75" style="width:359.25pt;height:156pt" o:ole="">
             <v:imagedata r:id="rId36" o:title=""/>
           </v:shape>
-          <o:OLEObject Type="Embed" ProgID="PBrush" ShapeID="_x0000_i1038" DrawAspect="Content" ObjectID="_1433072518" r:id="rId37"/>
+          <o:OLEObject Type="Embed" ProgID="PBrush" ShapeID="_x0000_i1038" DrawAspect="Content" ObjectID="_1439126408" r:id="rId37"/>
         </w:object>
       </w:r>
     </w:p>
@@ -10764,9 +10764,9 @@
       <w:bookmarkStart w:id="122" w:name="_Toc354666896"/>
       <w:bookmarkStart w:id="123" w:name="_Toc355883383"/>
       <w:bookmarkStart w:id="124" w:name="_Toc356481484"/>
-      <w:bookmarkStart w:id="125" w:name="_Toc343523396"/>
-      <w:bookmarkStart w:id="126" w:name="_Toc351975543"/>
-      <w:bookmarkStart w:id="127" w:name="_Toc359329577"/>
+      <w:bookmarkStart w:id="125" w:name="_Toc359329577"/>
+      <w:bookmarkStart w:id="126" w:name="_Toc343523396"/>
+      <w:bookmarkStart w:id="127" w:name="_Toc351975543"/>
       <w:r>
         <w:lastRenderedPageBreak/>
         <w:t xml:space="preserve">4.2 </w:t>
@@ -10778,7 +10778,7 @@
       <w:bookmarkEnd w:id="122"/>
       <w:bookmarkEnd w:id="123"/>
       <w:bookmarkEnd w:id="124"/>
-      <w:bookmarkEnd w:id="127"/>
+      <w:bookmarkEnd w:id="125"/>
     </w:p>
     <w:p>
       <w:pPr>
@@ -11168,7 +11168,7 @@
             <w10:borderbottom type="single" width="6"/>
             <w10:borderright type="single" width="6"/>
           </v:shape>
-          <o:OLEObject Type="Embed" ProgID="Word.OpenDocumentText.12" ShapeID="_x0000_i1045" DrawAspect="Content" ObjectID="_1433072519" r:id="rId44"/>
+          <o:OLEObject Type="Embed" ProgID="Word.OpenDocumentText.12" ShapeID="_x0000_i1045" DrawAspect="Content" ObjectID="_1439126409" r:id="rId44"/>
         </w:object>
       </w:r>
     </w:p>
@@ -11323,7 +11323,7 @@
       <w:bookmarkStart w:id="129" w:name="_Toc355883384"/>
       <w:bookmarkStart w:id="130" w:name="_Toc356481485"/>
       <w:bookmarkStart w:id="131" w:name="_Toc359329578"/>
-      <w:bookmarkEnd w:id="125"/>
+      <w:bookmarkEnd w:id="126"/>
       <w:r>
         <w:lastRenderedPageBreak/>
         <w:t xml:space="preserve">4.3 </w:t>
@@ -11837,7 +11837,7 @@
           <v:shape id="_x0000_i1048" type="#_x0000_t75" style="width:454.5pt;height:302.25pt" o:ole="">
             <v:imagedata r:id="rId45" o:title=""/>
           </v:shape>
-          <o:OLEObject Type="Embed" ProgID="PBrush" ShapeID="_x0000_i1048" DrawAspect="Content" ObjectID="_1433072520" r:id="rId46"/>
+          <o:OLEObject Type="Embed" ProgID="PBrush" ShapeID="_x0000_i1048" DrawAspect="Content" ObjectID="_1439126410" r:id="rId46"/>
         </w:object>
       </w:r>
     </w:p>
@@ -12066,7 +12066,7 @@
           <v:shape id="_x0000_i1049" type="#_x0000_t75" style="width:11.25pt;height:7.5pt" o:ole="">
             <v:imagedata r:id="rId47" o:title=""/>
           </v:shape>
-          <o:OLEObject Type="Embed" ProgID="PBrush" ShapeID="_x0000_i1049" DrawAspect="Content" ObjectID="_1433072521" r:id="rId48"/>
+          <o:OLEObject Type="Embed" ProgID="PBrush" ShapeID="_x0000_i1049" DrawAspect="Content" ObjectID="_1439126411" r:id="rId48"/>
         </w:object>
       </w:r>
       <w:r>
@@ -12116,7 +12116,7 @@
         <w:lastRenderedPageBreak/>
         <w:t>Testing and Design Verification</w:t>
       </w:r>
-      <w:bookmarkEnd w:id="126"/>
+      <w:bookmarkEnd w:id="127"/>
       <w:bookmarkEnd w:id="137"/>
       <w:r>
         <w:rPr>
@@ -12286,7 +12286,7 @@
           <v:shape id="_x0000_i1050" type="#_x0000_t75" style="width:297pt;height:259.5pt" o:ole="">
             <v:imagedata r:id="rId49" o:title=""/>
           </v:shape>
-          <o:OLEObject Type="Embed" ProgID="PBrush" ShapeID="_x0000_i1050" DrawAspect="Content" ObjectID="_1433072522" r:id="rId50"/>
+          <o:OLEObject Type="Embed" ProgID="PBrush" ShapeID="_x0000_i1050" DrawAspect="Content" ObjectID="_1439126412" r:id="rId50"/>
         </w:object>
       </w:r>
     </w:p>
@@ -12626,7 +12626,7 @@
             <w10:borderleft type="single" width="4"/>
             <w10:borderright type="single" width="4"/>
           </v:shape>
-          <o:OLEObject Type="Embed" ProgID="Word.OpenDocumentText.12" ShapeID="_x0000_i1051" DrawAspect="Content" ObjectID="_1433072523" r:id="rId52"/>
+          <o:OLEObject Type="Embed" ProgID="Word.OpenDocumentText.12" ShapeID="_x0000_i1051" DrawAspect="Content" ObjectID="_1439126413" r:id="rId52"/>
         </w:object>
       </w:r>
     </w:p>
@@ -12665,7 +12665,7 @@
             <w10:borderbottom type="single" width="4"/>
             <w10:borderright type="single" width="4"/>
           </v:shape>
-          <o:OLEObject Type="Embed" ProgID="Word.OpenDocumentText.12" ShapeID="_x0000_i1052" DrawAspect="Content" ObjectID="_1433072524" r:id="rId54"/>
+          <o:OLEObject Type="Embed" ProgID="Word.OpenDocumentText.12" ShapeID="_x0000_i1052" DrawAspect="Content" ObjectID="_1439126414" r:id="rId54"/>
         </w:object>
       </w:r>
     </w:p>
@@ -12729,14 +12729,14 @@
     <w:bookmarkEnd w:id="144"/>
     <w:p>
       <w:r>
-        <w:object w:dxaOrig="9360" w:dyaOrig="9366">
-          <v:shape id="_x0000_i1053" type="#_x0000_t75" style="width:462.75pt;height:462.75pt" o:ole="" o:bordertopcolor="this" o:borderleftcolor="this" o:borderrightcolor="this">
+        <w:object w:dxaOrig="9360" w:dyaOrig="9365">
+          <v:shape id="_x0000_i1054" type="#_x0000_t75" style="width:462.75pt;height:462.75pt" o:ole="">
             <v:imagedata r:id="rId55" o:title=""/>
             <w10:bordertop type="single" width="6"/>
             <w10:borderleft type="single" width="6"/>
             <w10:borderright type="single" width="6"/>
           </v:shape>
-          <o:OLEObject Type="Embed" ProgID="Word.OpenDocumentText.12" ShapeID="_x0000_i1053" DrawAspect="Content" ObjectID="_1433072525" r:id="rId56"/>
+          <o:OLEObject Type="Embed" ProgID="Word.OpenDocumentText.12" ShapeID="_x0000_i1054" DrawAspect="Content" ObjectID="_1439126415" r:id="rId56"/>
         </w:object>
       </w:r>
     </w:p>
@@ -12762,13 +12762,13 @@
           <w:szCs w:val="20"/>
         </w:rPr>
         <w:object w:dxaOrig="9360" w:dyaOrig="8333">
-          <v:shape id="_x0000_i1054" type="#_x0000_t75" style="width:468pt;height:417pt" o:ole="" o:borderleftcolor="this" o:borderbottomcolor="this" o:borderrightcolor="this">
+          <v:shape id="_x0000_i1053" type="#_x0000_t75" style="width:468pt;height:417pt" o:ole="" o:borderleftcolor="this" o:borderbottomcolor="this" o:borderrightcolor="this">
             <v:imagedata r:id="rId57" o:title=""/>
             <w10:borderleft type="single" width="6"/>
             <w10:borderbottom type="single" width="6"/>
             <w10:borderright type="single" width="6"/>
           </v:shape>
-          <o:OLEObject Type="Embed" ProgID="Word.OpenDocumentText.12" ShapeID="_x0000_i1054" DrawAspect="Content" ObjectID="_1433072526" r:id="rId58"/>
+          <o:OLEObject Type="Embed" ProgID="Word.OpenDocumentText.12" ShapeID="_x0000_i1053" DrawAspect="Content" ObjectID="_1439126416" r:id="rId58"/>
         </w:object>
       </w:r>
     </w:p>
@@ -12819,9 +12819,9 @@
       <w:tblLook w:val="04A0"/>
     </w:tblPr>
     <w:tblGrid>
-      <w:gridCol w:w="4283"/>
-      <w:gridCol w:w="1009"/>
-      <w:gridCol w:w="4284"/>
+      <w:gridCol w:w="4309"/>
+      <w:gridCol w:w="958"/>
+      <w:gridCol w:w="4309"/>
     </w:tblGrid>
     <w:tr>
       <w:trPr>
@@ -12889,7 +12889,7 @@
               <w:bCs/>
               <w:noProof/>
             </w:rPr>
-            <w:t>16</w:t>
+            <w:t>30</w:t>
           </w:r>
           <w:r>
             <w:rPr>
@@ -19658,7 +19658,7 @@
 </file>
 
 <file path=customXml/itemProps2.xml><?xml version="1.0" encoding="utf-8"?>
-<ds:datastoreItem xmlns:ds="http://schemas.openxmlformats.org/officeDocument/2006/customXml" ds:itemID="{09C9AA71-B4C6-4B13-B107-9C3CBECBB203}">
+<ds:datastoreItem xmlns:ds="http://schemas.openxmlformats.org/officeDocument/2006/customXml" ds:itemID="{60D4E56C-3922-4BEE-9BF5-8E15872054E0}">
   <ds:schemaRefs>
     <ds:schemaRef ds:uri="http://schemas.openxmlformats.org/officeDocument/2006/bibliography"/>
   </ds:schemaRefs>

</xml_diff>

<commit_message>
update to Lab 9 Tutorial
</commit_message>
<xml_diff>
--- a/Labs/Lab_9/DemoFilesAndDocumentation/Tutorial/Lab_9.docx
+++ b/Labs/Lab_9/DemoFilesAndDocumentation/Tutorial/Lab_9.docx
@@ -4501,7 +4501,7 @@
             <w10:borderbottom type="single" width="6"/>
             <w10:borderright type="single" width="6"/>
           </v:shape>
-          <o:OLEObject Type="Embed" ProgID="PBrush" ShapeID="_x0000_i1025" DrawAspect="Content" ObjectID="_1433072505" r:id="rId10"/>
+          <o:OLEObject Type="Embed" ProgID="PBrush" ShapeID="_x0000_i1025" DrawAspect="Content" ObjectID="_1439126395" r:id="rId10"/>
         </w:object>
       </w:r>
     </w:p>
@@ -5245,7 +5245,7 @@
           <v:shape id="_x0000_i1026" type="#_x0000_t75" style="width:421.5pt;height:330.75pt" o:ole="">
             <v:imagedata r:id="rId11" o:title=""/>
           </v:shape>
-          <o:OLEObject Type="Embed" ProgID="PBrush" ShapeID="_x0000_i1026" DrawAspect="Content" ObjectID="_1433072506" r:id="rId12"/>
+          <o:OLEObject Type="Embed" ProgID="PBrush" ShapeID="_x0000_i1026" DrawAspect="Content" ObjectID="_1439126396" r:id="rId12"/>
         </w:object>
       </w:r>
     </w:p>
@@ -5757,7 +5757,7 @@
           <v:shape id="_x0000_i1027" type="#_x0000_t75" style="width:463.5pt;height:382.5pt" o:ole="">
             <v:imagedata r:id="rId13" o:title=""/>
           </v:shape>
-          <o:OLEObject Type="Embed" ProgID="PBrush" ShapeID="_x0000_i1027" DrawAspect="Content" ObjectID="_1433072507" r:id="rId14"/>
+          <o:OLEObject Type="Embed" ProgID="PBrush" ShapeID="_x0000_i1027" DrawAspect="Content" ObjectID="_1439126397" r:id="rId14"/>
         </w:object>
       </w:r>
     </w:p>
@@ -5777,7 +5777,7 @@
           <v:shape id="_x0000_i1028" type="#_x0000_t75" style="width:446.25pt;height:179.25pt" o:ole="">
             <v:imagedata r:id="rId15" o:title=""/>
           </v:shape>
-          <o:OLEObject Type="Embed" ProgID="PBrush" ShapeID="_x0000_i1028" DrawAspect="Content" ObjectID="_1433072508" r:id="rId16"/>
+          <o:OLEObject Type="Embed" ProgID="PBrush" ShapeID="_x0000_i1028" DrawAspect="Content" ObjectID="_1439126398" r:id="rId16"/>
         </w:object>
       </w:r>
     </w:p>
@@ -5886,7 +5886,7 @@
           <v:shape id="_x0000_i1029" type="#_x0000_t75" style="width:334.5pt;height:318pt" o:ole="">
             <v:imagedata r:id="rId17" o:title=""/>
           </v:shape>
-          <o:OLEObject Type="Embed" ProgID="PBrush" ShapeID="_x0000_i1029" DrawAspect="Content" ObjectID="_1433072509" r:id="rId18"/>
+          <o:OLEObject Type="Embed" ProgID="PBrush" ShapeID="_x0000_i1029" DrawAspect="Content" ObjectID="_1439126399" r:id="rId18"/>
         </w:object>
       </w:r>
     </w:p>
@@ -6219,8 +6219,8 @@
       <w:bookmarkStart w:id="37" w:name="_Toc343523384"/>
       <w:bookmarkStart w:id="38" w:name="_Toc351975525"/>
       <w:bookmarkStart w:id="39" w:name="_Toc356481472"/>
-      <w:bookmarkStart w:id="40" w:name="_Toc343252530"/>
-      <w:bookmarkStart w:id="41" w:name="_Toc359329562"/>
+      <w:bookmarkStart w:id="40" w:name="_Toc359329562"/>
+      <w:bookmarkStart w:id="41" w:name="_Toc343252530"/>
       <w:r>
         <w:t xml:space="preserve">2.1 </w:t>
       </w:r>
@@ -6233,7 +6233,7 @@
       <w:bookmarkEnd w:id="37"/>
       <w:bookmarkEnd w:id="38"/>
       <w:bookmarkEnd w:id="39"/>
-      <w:bookmarkEnd w:id="41"/>
+      <w:bookmarkEnd w:id="40"/>
     </w:p>
     <w:p>
       <w:pPr>
@@ -6323,7 +6323,7 @@
           <v:shape id="_x0000_i1030" type="#_x0000_t75" style="width:298.5pt;height:334.5pt" o:ole="">
             <v:imagedata r:id="rId19" o:title=""/>
           </v:shape>
-          <o:OLEObject Type="Embed" ProgID="PBrush" ShapeID="_x0000_i1030" DrawAspect="Content" ObjectID="_1433072510" r:id="rId20"/>
+          <o:OLEObject Type="Embed" ProgID="PBrush" ShapeID="_x0000_i1030" DrawAspect="Content" ObjectID="_1439126400" r:id="rId20"/>
         </w:object>
       </w:r>
     </w:p>
@@ -6429,10 +6429,10 @@
         <w:pStyle w:val="Heading2"/>
       </w:pPr>
       <w:bookmarkStart w:id="42" w:name="_Toc356481474"/>
-      <w:bookmarkStart w:id="43" w:name="_Toc351975526"/>
-      <w:bookmarkStart w:id="44" w:name="_Toc355883372"/>
-      <w:bookmarkStart w:id="45" w:name="_Toc356481473"/>
-      <w:bookmarkStart w:id="46" w:name="_Toc359329563"/>
+      <w:bookmarkStart w:id="43" w:name="_Toc359329563"/>
+      <w:bookmarkStart w:id="44" w:name="_Toc351975526"/>
+      <w:bookmarkStart w:id="45" w:name="_Toc355883372"/>
+      <w:bookmarkStart w:id="46" w:name="_Toc356481473"/>
       <w:r>
         <w:lastRenderedPageBreak/>
         <w:t xml:space="preserve">2.2 </w:t>
@@ -6450,7 +6450,7 @@
         <w:t xml:space="preserve"> driver Simulink Design</w:t>
       </w:r>
       <w:bookmarkEnd w:id="42"/>
-      <w:bookmarkEnd w:id="46"/>
+      <w:bookmarkEnd w:id="43"/>
     </w:p>
     <w:p>
       <w:pPr>
@@ -6539,7 +6539,7 @@
           <v:shape id="_x0000_i1031" type="#_x0000_t75" style="width:458.25pt;height:369pt" o:ole="">
             <v:imagedata r:id="rId21" o:title=""/>
           </v:shape>
-          <o:OLEObject Type="Embed" ProgID="PBrush" ShapeID="_x0000_i1031" DrawAspect="Content" ObjectID="_1433072511" r:id="rId22"/>
+          <o:OLEObject Type="Embed" ProgID="PBrush" ShapeID="_x0000_i1031" DrawAspect="Content" ObjectID="_1439126401" r:id="rId22"/>
         </w:object>
       </w:r>
     </w:p>
@@ -6776,7 +6776,7 @@
           <v:shape id="_x0000_i1032" type="#_x0000_t75" style="width:411pt;height:354.75pt" o:ole="">
             <v:imagedata r:id="rId24" o:title=""/>
           </v:shape>
-          <o:OLEObject Type="Embed" ProgID="PBrush" ShapeID="_x0000_i1032" DrawAspect="Content" ObjectID="_1433072512" r:id="rId25"/>
+          <o:OLEObject Type="Embed" ProgID="PBrush" ShapeID="_x0000_i1032" DrawAspect="Content" ObjectID="_1439126402" r:id="rId25"/>
         </w:object>
       </w:r>
     </w:p>
@@ -6918,9 +6918,9 @@
       <w:r>
         <w:t xml:space="preserve"> Simulink Design</w:t>
       </w:r>
-      <w:bookmarkEnd w:id="43"/>
       <w:bookmarkEnd w:id="44"/>
       <w:bookmarkEnd w:id="45"/>
+      <w:bookmarkEnd w:id="46"/>
       <w:bookmarkEnd w:id="49"/>
     </w:p>
     <w:p>
@@ -7016,7 +7016,7 @@
           <v:shape id="_x0000_i1033" type="#_x0000_t75" style="width:411pt;height:264pt" o:ole="">
             <v:imagedata r:id="rId26" o:title=""/>
           </v:shape>
-          <o:OLEObject Type="Embed" ProgID="PBrush" ShapeID="_x0000_i1033" DrawAspect="Content" ObjectID="_1433072513" r:id="rId27"/>
+          <o:OLEObject Type="Embed" ProgID="PBrush" ShapeID="_x0000_i1033" DrawAspect="Content" ObjectID="_1439126403" r:id="rId27"/>
         </w:object>
       </w:r>
     </w:p>
@@ -7054,7 +7054,7 @@
       </w:pPr>
       <w:bookmarkStart w:id="50" w:name="_Toc343523386"/>
       <w:bookmarkStart w:id="51" w:name="_Toc351975528"/>
-      <w:bookmarkEnd w:id="40"/>
+      <w:bookmarkEnd w:id="41"/>
     </w:p>
     <w:p>
       <w:pPr>
@@ -7283,7 +7283,7 @@
           <v:shape id="_x0000_i1034" type="#_x0000_t75" style="width:374.25pt;height:329.25pt" o:ole="">
             <v:imagedata r:id="rId28" o:title=""/>
           </v:shape>
-          <o:OLEObject Type="Embed" ProgID="PBrush" ShapeID="_x0000_i1034" DrawAspect="Content" ObjectID="_1433072514" r:id="rId29"/>
+          <o:OLEObject Type="Embed" ProgID="PBrush" ShapeID="_x0000_i1034" DrawAspect="Content" ObjectID="_1439126404" r:id="rId29"/>
         </w:object>
       </w:r>
     </w:p>
@@ -7317,7 +7317,7 @@
           <v:shape id="_x0000_i1035" type="#_x0000_t75" style="width:348pt;height:488.25pt" o:ole="">
             <v:imagedata r:id="rId30" o:title=""/>
           </v:shape>
-          <o:OLEObject Type="Embed" ProgID="PBrush" ShapeID="_x0000_i1035" DrawAspect="Content" ObjectID="_1433072515" r:id="rId31"/>
+          <o:OLEObject Type="Embed" ProgID="PBrush" ShapeID="_x0000_i1035" DrawAspect="Content" ObjectID="_1439126405" r:id="rId31"/>
         </w:object>
       </w:r>
     </w:p>
@@ -7345,7 +7345,7 @@
           <v:shape id="_x0000_i1036" type="#_x0000_t75" style="width:455.25pt;height:488.25pt" o:ole="">
             <v:imagedata r:id="rId32" o:title=""/>
           </v:shape>
-          <o:OLEObject Type="Embed" ProgID="PBrush" ShapeID="_x0000_i1036" DrawAspect="Content" ObjectID="_1433072516" r:id="rId33"/>
+          <o:OLEObject Type="Embed" ProgID="PBrush" ShapeID="_x0000_i1036" DrawAspect="Content" ObjectID="_1439126406" r:id="rId33"/>
         </w:object>
       </w:r>
     </w:p>
@@ -7895,7 +7895,7 @@
             <w10:borderbottom type="single" width="4"/>
             <w10:borderright type="single" width="4"/>
           </v:shape>
-          <o:OLEObject Type="Embed" ProgID="PBrush" ShapeID="_x0000_i1037" DrawAspect="Content" ObjectID="_1433072517" r:id="rId35"/>
+          <o:OLEObject Type="Embed" ProgID="PBrush" ShapeID="_x0000_i1037" DrawAspect="Content" ObjectID="_1439126407" r:id="rId35"/>
         </w:object>
       </w:r>
     </w:p>
@@ -9330,7 +9330,7 @@
           <v:shape id="_x0000_i1038" type="#_x0000_t75" style="width:359.25pt;height:156pt" o:ole="">
             <v:imagedata r:id="rId36" o:title=""/>
           </v:shape>
-          <o:OLEObject Type="Embed" ProgID="PBrush" ShapeID="_x0000_i1038" DrawAspect="Content" ObjectID="_1433072518" r:id="rId37"/>
+          <o:OLEObject Type="Embed" ProgID="PBrush" ShapeID="_x0000_i1038" DrawAspect="Content" ObjectID="_1439126408" r:id="rId37"/>
         </w:object>
       </w:r>
     </w:p>
@@ -10764,9 +10764,9 @@
       <w:bookmarkStart w:id="122" w:name="_Toc354666896"/>
       <w:bookmarkStart w:id="123" w:name="_Toc355883383"/>
       <w:bookmarkStart w:id="124" w:name="_Toc356481484"/>
-      <w:bookmarkStart w:id="125" w:name="_Toc343523396"/>
-      <w:bookmarkStart w:id="126" w:name="_Toc351975543"/>
-      <w:bookmarkStart w:id="127" w:name="_Toc359329577"/>
+      <w:bookmarkStart w:id="125" w:name="_Toc359329577"/>
+      <w:bookmarkStart w:id="126" w:name="_Toc343523396"/>
+      <w:bookmarkStart w:id="127" w:name="_Toc351975543"/>
       <w:r>
         <w:lastRenderedPageBreak/>
         <w:t xml:space="preserve">4.2 </w:t>
@@ -10778,7 +10778,7 @@
       <w:bookmarkEnd w:id="122"/>
       <w:bookmarkEnd w:id="123"/>
       <w:bookmarkEnd w:id="124"/>
-      <w:bookmarkEnd w:id="127"/>
+      <w:bookmarkEnd w:id="125"/>
     </w:p>
     <w:p>
       <w:pPr>
@@ -11168,7 +11168,7 @@
             <w10:borderbottom type="single" width="6"/>
             <w10:borderright type="single" width="6"/>
           </v:shape>
-          <o:OLEObject Type="Embed" ProgID="Word.OpenDocumentText.12" ShapeID="_x0000_i1045" DrawAspect="Content" ObjectID="_1433072519" r:id="rId44"/>
+          <o:OLEObject Type="Embed" ProgID="Word.OpenDocumentText.12" ShapeID="_x0000_i1045" DrawAspect="Content" ObjectID="_1439126409" r:id="rId44"/>
         </w:object>
       </w:r>
     </w:p>
@@ -11323,7 +11323,7 @@
       <w:bookmarkStart w:id="129" w:name="_Toc355883384"/>
       <w:bookmarkStart w:id="130" w:name="_Toc356481485"/>
       <w:bookmarkStart w:id="131" w:name="_Toc359329578"/>
-      <w:bookmarkEnd w:id="125"/>
+      <w:bookmarkEnd w:id="126"/>
       <w:r>
         <w:lastRenderedPageBreak/>
         <w:t xml:space="preserve">4.3 </w:t>
@@ -11837,7 +11837,7 @@
           <v:shape id="_x0000_i1048" type="#_x0000_t75" style="width:454.5pt;height:302.25pt" o:ole="">
             <v:imagedata r:id="rId45" o:title=""/>
           </v:shape>
-          <o:OLEObject Type="Embed" ProgID="PBrush" ShapeID="_x0000_i1048" DrawAspect="Content" ObjectID="_1433072520" r:id="rId46"/>
+          <o:OLEObject Type="Embed" ProgID="PBrush" ShapeID="_x0000_i1048" DrawAspect="Content" ObjectID="_1439126410" r:id="rId46"/>
         </w:object>
       </w:r>
     </w:p>
@@ -12066,7 +12066,7 @@
           <v:shape id="_x0000_i1049" type="#_x0000_t75" style="width:11.25pt;height:7.5pt" o:ole="">
             <v:imagedata r:id="rId47" o:title=""/>
           </v:shape>
-          <o:OLEObject Type="Embed" ProgID="PBrush" ShapeID="_x0000_i1049" DrawAspect="Content" ObjectID="_1433072521" r:id="rId48"/>
+          <o:OLEObject Type="Embed" ProgID="PBrush" ShapeID="_x0000_i1049" DrawAspect="Content" ObjectID="_1439126411" r:id="rId48"/>
         </w:object>
       </w:r>
       <w:r>
@@ -12116,7 +12116,7 @@
         <w:lastRenderedPageBreak/>
         <w:t>Testing and Design Verification</w:t>
       </w:r>
-      <w:bookmarkEnd w:id="126"/>
+      <w:bookmarkEnd w:id="127"/>
       <w:bookmarkEnd w:id="137"/>
       <w:r>
         <w:rPr>
@@ -12286,7 +12286,7 @@
           <v:shape id="_x0000_i1050" type="#_x0000_t75" style="width:297pt;height:259.5pt" o:ole="">
             <v:imagedata r:id="rId49" o:title=""/>
           </v:shape>
-          <o:OLEObject Type="Embed" ProgID="PBrush" ShapeID="_x0000_i1050" DrawAspect="Content" ObjectID="_1433072522" r:id="rId50"/>
+          <o:OLEObject Type="Embed" ProgID="PBrush" ShapeID="_x0000_i1050" DrawAspect="Content" ObjectID="_1439126412" r:id="rId50"/>
         </w:object>
       </w:r>
     </w:p>
@@ -12626,7 +12626,7 @@
             <w10:borderleft type="single" width="4"/>
             <w10:borderright type="single" width="4"/>
           </v:shape>
-          <o:OLEObject Type="Embed" ProgID="Word.OpenDocumentText.12" ShapeID="_x0000_i1051" DrawAspect="Content" ObjectID="_1433072523" r:id="rId52"/>
+          <o:OLEObject Type="Embed" ProgID="Word.OpenDocumentText.12" ShapeID="_x0000_i1051" DrawAspect="Content" ObjectID="_1439126413" r:id="rId52"/>
         </w:object>
       </w:r>
     </w:p>
@@ -12665,7 +12665,7 @@
             <w10:borderbottom type="single" width="4"/>
             <w10:borderright type="single" width="4"/>
           </v:shape>
-          <o:OLEObject Type="Embed" ProgID="Word.OpenDocumentText.12" ShapeID="_x0000_i1052" DrawAspect="Content" ObjectID="_1433072524" r:id="rId54"/>
+          <o:OLEObject Type="Embed" ProgID="Word.OpenDocumentText.12" ShapeID="_x0000_i1052" DrawAspect="Content" ObjectID="_1439126414" r:id="rId54"/>
         </w:object>
       </w:r>
     </w:p>
@@ -12729,14 +12729,14 @@
     <w:bookmarkEnd w:id="144"/>
     <w:p>
       <w:r>
-        <w:object w:dxaOrig="9360" w:dyaOrig="9366">
-          <v:shape id="_x0000_i1053" type="#_x0000_t75" style="width:462.75pt;height:462.75pt" o:ole="" o:bordertopcolor="this" o:borderleftcolor="this" o:borderrightcolor="this">
+        <w:object w:dxaOrig="9360" w:dyaOrig="9365">
+          <v:shape id="_x0000_i1054" type="#_x0000_t75" style="width:462.75pt;height:462.75pt" o:ole="">
             <v:imagedata r:id="rId55" o:title=""/>
             <w10:bordertop type="single" width="6"/>
             <w10:borderleft type="single" width="6"/>
             <w10:borderright type="single" width="6"/>
           </v:shape>
-          <o:OLEObject Type="Embed" ProgID="Word.OpenDocumentText.12" ShapeID="_x0000_i1053" DrawAspect="Content" ObjectID="_1433072525" r:id="rId56"/>
+          <o:OLEObject Type="Embed" ProgID="Word.OpenDocumentText.12" ShapeID="_x0000_i1054" DrawAspect="Content" ObjectID="_1439126415" r:id="rId56"/>
         </w:object>
       </w:r>
     </w:p>
@@ -12762,13 +12762,13 @@
           <w:szCs w:val="20"/>
         </w:rPr>
         <w:object w:dxaOrig="9360" w:dyaOrig="8333">
-          <v:shape id="_x0000_i1054" type="#_x0000_t75" style="width:468pt;height:417pt" o:ole="" o:borderleftcolor="this" o:borderbottomcolor="this" o:borderrightcolor="this">
+          <v:shape id="_x0000_i1053" type="#_x0000_t75" style="width:468pt;height:417pt" o:ole="" o:borderleftcolor="this" o:borderbottomcolor="this" o:borderrightcolor="this">
             <v:imagedata r:id="rId57" o:title=""/>
             <w10:borderleft type="single" width="6"/>
             <w10:borderbottom type="single" width="6"/>
             <w10:borderright type="single" width="6"/>
           </v:shape>
-          <o:OLEObject Type="Embed" ProgID="Word.OpenDocumentText.12" ShapeID="_x0000_i1054" DrawAspect="Content" ObjectID="_1433072526" r:id="rId58"/>
+          <o:OLEObject Type="Embed" ProgID="Word.OpenDocumentText.12" ShapeID="_x0000_i1053" DrawAspect="Content" ObjectID="_1439126416" r:id="rId58"/>
         </w:object>
       </w:r>
     </w:p>
@@ -12819,9 +12819,9 @@
       <w:tblLook w:val="04A0"/>
     </w:tblPr>
     <w:tblGrid>
-      <w:gridCol w:w="4283"/>
-      <w:gridCol w:w="1009"/>
-      <w:gridCol w:w="4284"/>
+      <w:gridCol w:w="4309"/>
+      <w:gridCol w:w="958"/>
+      <w:gridCol w:w="4309"/>
     </w:tblGrid>
     <w:tr>
       <w:trPr>
@@ -12889,7 +12889,7 @@
               <w:bCs/>
               <w:noProof/>
             </w:rPr>
-            <w:t>16</w:t>
+            <w:t>30</w:t>
           </w:r>
           <w:r>
             <w:rPr>
@@ -19658,7 +19658,7 @@
 </file>
 
 <file path=customXml/itemProps2.xml><?xml version="1.0" encoding="utf-8"?>
-<ds:datastoreItem xmlns:ds="http://schemas.openxmlformats.org/officeDocument/2006/customXml" ds:itemID="{09C9AA71-B4C6-4B13-B107-9C3CBECBB203}">
+<ds:datastoreItem xmlns:ds="http://schemas.openxmlformats.org/officeDocument/2006/customXml" ds:itemID="{60D4E56C-3922-4BEE-9BF5-8E15872054E0}">
   <ds:schemaRefs>
     <ds:schemaRef ds:uri="http://schemas.openxmlformats.org/officeDocument/2006/bibliography"/>
   </ds:schemaRefs>

</xml_diff>